<commit_message>
revise figures, text, table, and references
changed Bowen's rxn series figure to one with CC BY 4.0 license
</commit_message>
<xml_diff>
--- a/Bosch-Lab5-20220623.docx
+++ b/Bosch-Lab5-20220623.docx
@@ -112,23 +112,7 @@
           <w:rFonts w:ascii="Arial" w:hAnsi="Arial" w:cs="Arial"/>
           <w:color w:val="333333"/>
         </w:rPr>
-        <w:t xml:space="preserve">is trapped deep inside the Earth. Great globs of molten rock rise toward the surface. Some of the magma may feed volcanoes on the Earth's surface, but most remains trapped below, where it cools very slowly over many thousands or millions of years until it solidifies. Slow cooling means the individual mineral grains have </w:t>
-      </w:r>
-      <w:proofErr w:type="gramStart"/>
-      <w:r>
-        <w:rPr>
-          <w:rFonts w:ascii="Arial" w:hAnsi="Arial" w:cs="Arial"/>
-          <w:color w:val="333333"/>
-        </w:rPr>
-        <w:t>a very long</w:t>
-      </w:r>
-      <w:proofErr w:type="gramEnd"/>
-      <w:r>
-        <w:rPr>
-          <w:rFonts w:ascii="Arial" w:hAnsi="Arial" w:cs="Arial"/>
-          <w:color w:val="333333"/>
-        </w:rPr>
-        <w:t xml:space="preserve"> time to grow, so they grow to a relatively large size. Intrusive rocks</w:t>
+        <w:t>is trapped deep inside the Earth. Great globs of molten rock rise toward the surface. Some of the magma may feed volcanoes on the Earth's surface, but most remains trapped below, where it cools very slowly over many thousands or millions of years until it solidifies. Slow cooling means the individual mineral grains have a very long time to grow, so they grow to a relatively large size. Intrusive rocks</w:t>
       </w:r>
       <w:r>
         <w:rPr>
@@ -193,23 +177,7 @@
           <w:rFonts w:ascii="Arial" w:hAnsi="Arial" w:cs="Arial"/>
           <w:color w:val="333333"/>
         </w:rPr>
-        <w:t xml:space="preserve">Extrusive, or volcanic, igneous rock is produced when magma exits and cools above (or </w:t>
-      </w:r>
-      <w:proofErr w:type="gramStart"/>
-      <w:r>
-        <w:rPr>
-          <w:rFonts w:ascii="Arial" w:hAnsi="Arial" w:cs="Arial"/>
-          <w:color w:val="333333"/>
-        </w:rPr>
-        <w:t>very near</w:t>
-      </w:r>
-      <w:proofErr w:type="gramEnd"/>
-      <w:r>
-        <w:rPr>
-          <w:rFonts w:ascii="Arial" w:hAnsi="Arial" w:cs="Arial"/>
-          <w:color w:val="333333"/>
-        </w:rPr>
-        <w:t xml:space="preserve">) the Earth's surface. These are the rocks that form at erupting volcanoes and oozing fissures. The magma, called </w:t>
+        <w:t xml:space="preserve">Extrusive, or volcanic, igneous rock is produced when magma exits and cools above (or very near) the Earth's surface. These are the rocks that form at erupting volcanoes and oozing fissures. The magma, called </w:t>
       </w:r>
       <w:r>
         <w:rPr>
@@ -276,11 +244,10 @@
       <w:pPr>
         <w:pStyle w:val="ListParagraph"/>
         <w:numPr>
-          <w:ilvl w:val="1"/>
-          <w:numId w:val="1"/>
+          <w:ilvl w:val="0"/>
+          <w:numId w:val="2"/>
         </w:numPr>
         <w:ind w:right="373"/>
-        <w:jc w:val="both"/>
         <w:rPr>
           <w:rFonts w:ascii="Arial" w:hAnsi="Arial" w:cs="Arial"/>
           <w:sz w:val="24"/>
@@ -331,6 +298,174 @@
           <w:sz w:val="24"/>
         </w:rPr>
         <w:t>diameter</w:t>
+      </w:r>
+    </w:p>
+    <w:p>
+      <w:pPr>
+        <w:pStyle w:val="ListParagraph"/>
+        <w:numPr>
+          <w:ilvl w:val="0"/>
+          <w:numId w:val="2"/>
+        </w:numPr>
+        <w:ind w:right="737"/>
+        <w:rPr>
+          <w:rFonts w:ascii="Arial" w:hAnsi="Arial" w:cs="Arial"/>
+          <w:sz w:val="24"/>
+        </w:rPr>
+      </w:pPr>
+      <w:r>
+        <w:rPr>
+          <w:rFonts w:ascii="Arial" w:hAnsi="Arial" w:cs="Arial"/>
+          <w:b/>
+          <w:i/>
+          <w:sz w:val="24"/>
+        </w:rPr>
+        <w:t>Phaneritic—</w:t>
+      </w:r>
+      <w:r>
+        <w:rPr>
+          <w:rFonts w:ascii="Arial" w:hAnsi="Arial" w:cs="Arial"/>
+          <w:sz w:val="24"/>
+        </w:rPr>
+        <w:t>consisting of coarse-grained minerals large enough to be</w:t>
+      </w:r>
+      <w:r>
+        <w:rPr>
+          <w:rFonts w:ascii="Arial" w:hAnsi="Arial" w:cs="Arial"/>
+          <w:spacing w:val="-22"/>
+          <w:sz w:val="24"/>
+        </w:rPr>
+        <w:t xml:space="preserve"> </w:t>
+      </w:r>
+      <w:r>
+        <w:rPr>
+          <w:rFonts w:ascii="Arial" w:hAnsi="Arial" w:cs="Arial"/>
+          <w:sz w:val="24"/>
+        </w:rPr>
+        <w:t>identified without the use of a hand lens (larger than 1 mm in</w:t>
+      </w:r>
+      <w:r>
+        <w:rPr>
+          <w:rFonts w:ascii="Arial" w:hAnsi="Arial" w:cs="Arial"/>
+          <w:spacing w:val="-14"/>
+          <w:sz w:val="24"/>
+        </w:rPr>
+        <w:t xml:space="preserve"> </w:t>
+      </w:r>
+      <w:r>
+        <w:rPr>
+          <w:rFonts w:ascii="Arial" w:hAnsi="Arial" w:cs="Arial"/>
+          <w:sz w:val="24"/>
+        </w:rPr>
+        <w:t>diameter</w:t>
+      </w:r>
+      <w:r>
+        <w:rPr>
+          <w:rFonts w:ascii="Arial" w:hAnsi="Arial" w:cs="Arial"/>
+          <w:sz w:val="24"/>
+        </w:rPr>
+        <w:t xml:space="preserve"> but smaller than </w:t>
+      </w:r>
+      <w:r>
+        <w:rPr>
+          <w:rFonts w:ascii="Arial" w:hAnsi="Arial" w:cs="Arial"/>
+          <w:sz w:val="24"/>
+        </w:rPr>
+        <w:t xml:space="preserve">about </w:t>
+      </w:r>
+      <w:r>
+        <w:rPr>
+          <w:rFonts w:ascii="Arial" w:hAnsi="Arial" w:cs="Arial"/>
+          <w:sz w:val="24"/>
+        </w:rPr>
+        <w:t>1 cm</w:t>
+      </w:r>
+      <w:r>
+        <w:rPr>
+          <w:rFonts w:ascii="Arial" w:hAnsi="Arial" w:cs="Arial"/>
+          <w:sz w:val="24"/>
+        </w:rPr>
+        <w:t>)</w:t>
+      </w:r>
+    </w:p>
+    <w:p>
+      <w:pPr>
+        <w:pStyle w:val="ListParagraph"/>
+        <w:numPr>
+          <w:ilvl w:val="0"/>
+          <w:numId w:val="2"/>
+        </w:numPr>
+        <w:ind w:right="267"/>
+        <w:rPr>
+          <w:rFonts w:ascii="Arial" w:hAnsi="Arial" w:cs="Arial"/>
+          <w:sz w:val="24"/>
+        </w:rPr>
+      </w:pPr>
+      <w:r>
+        <w:rPr>
+          <w:rFonts w:ascii="Arial" w:hAnsi="Arial" w:cs="Arial"/>
+          <w:b/>
+          <w:i/>
+          <w:sz w:val="24"/>
+        </w:rPr>
+        <w:t>Aphanitic</w:t>
+      </w:r>
+      <w:r>
+        <w:rPr>
+          <w:rFonts w:ascii="Arial" w:hAnsi="Arial" w:cs="Arial"/>
+          <w:sz w:val="24"/>
+        </w:rPr>
+        <w:t>—consisting of fine-grained minerals, mostly too small to be</w:t>
+      </w:r>
+      <w:r>
+        <w:rPr>
+          <w:rFonts w:ascii="Arial" w:hAnsi="Arial" w:cs="Arial"/>
+          <w:spacing w:val="-23"/>
+          <w:sz w:val="24"/>
+        </w:rPr>
+        <w:t xml:space="preserve"> </w:t>
+      </w:r>
+      <w:r>
+        <w:rPr>
+          <w:rFonts w:ascii="Arial" w:hAnsi="Arial" w:cs="Arial"/>
+          <w:sz w:val="24"/>
+        </w:rPr>
+        <w:t>distinguished by the unaided eye (crystals less than 1 mm in</w:t>
+      </w:r>
+      <w:r>
+        <w:rPr>
+          <w:rFonts w:ascii="Arial" w:hAnsi="Arial" w:cs="Arial"/>
+          <w:spacing w:val="-14"/>
+          <w:sz w:val="24"/>
+        </w:rPr>
+        <w:t xml:space="preserve"> </w:t>
+      </w:r>
+      <w:r>
+        <w:rPr>
+          <w:rFonts w:ascii="Arial" w:hAnsi="Arial" w:cs="Arial"/>
+          <w:sz w:val="24"/>
+        </w:rPr>
+        <w:t>diameter).</w:t>
+      </w:r>
+    </w:p>
+    <w:p>
+      <w:pPr>
+        <w:pStyle w:val="Heading9"/>
+        <w:numPr>
+          <w:ilvl w:val="0"/>
+          <w:numId w:val="2"/>
+        </w:numPr>
+        <w:spacing w:before="0"/>
+        <w:jc w:val="left"/>
+        <w:rPr>
+          <w:rFonts w:ascii="Arial" w:hAnsi="Arial" w:cs="Arial"/>
+        </w:rPr>
+      </w:pPr>
+      <w:r>
+        <w:rPr>
+          <w:rFonts w:ascii="Arial" w:hAnsi="Arial" w:cs="Arial"/>
+        </w:rPr>
+        <w:t>Porphyritic</w:t>
       </w:r>
     </w:p>
     <w:p>
@@ -338,10 +473,9 @@
         <w:pStyle w:val="ListParagraph"/>
         <w:numPr>
           <w:ilvl w:val="1"/>
-          <w:numId w:val="1"/>
+          <w:numId w:val="2"/>
         </w:numPr>
-        <w:ind w:right="737"/>
-        <w:jc w:val="both"/>
+        <w:ind w:right="913"/>
         <w:rPr>
           <w:rFonts w:ascii="Arial" w:hAnsi="Arial" w:cs="Arial"/>
           <w:sz w:val="24"/>
@@ -350,23 +484,36 @@
       <w:r>
         <w:rPr>
           <w:rFonts w:ascii="Arial" w:hAnsi="Arial" w:cs="Arial"/>
-          <w:b/>
           <w:i/>
           <w:sz w:val="24"/>
         </w:rPr>
-        <w:t>Phaneritic—</w:t>
-      </w:r>
-      <w:r>
-        <w:rPr>
-          <w:rFonts w:ascii="Arial" w:hAnsi="Arial" w:cs="Arial"/>
-          <w:sz w:val="24"/>
-        </w:rPr>
-        <w:t>consisting of coarse-grained minerals large enough to be</w:t>
-      </w:r>
-      <w:r>
-        <w:rPr>
-          <w:rFonts w:ascii="Arial" w:hAnsi="Arial" w:cs="Arial"/>
-          <w:spacing w:val="-22"/>
+        <w:t>with coarse-grained groundmass</w:t>
+      </w:r>
+      <w:r>
+        <w:rPr>
+          <w:rFonts w:ascii="Arial" w:hAnsi="Arial" w:cs="Arial"/>
+          <w:sz w:val="24"/>
+        </w:rPr>
+        <w:t>—large</w:t>
+      </w:r>
+      <w:r>
+        <w:rPr>
+          <w:rFonts w:ascii="Arial" w:hAnsi="Arial" w:cs="Arial"/>
+          <w:sz w:val="24"/>
+        </w:rPr>
+        <w:t>r</w:t>
+      </w:r>
+      <w:r>
+        <w:rPr>
+          <w:rFonts w:ascii="Arial" w:hAnsi="Arial" w:cs="Arial"/>
+          <w:sz w:val="24"/>
+        </w:rPr>
+        <w:t xml:space="preserve"> crystals (phenocrysts) set in</w:t>
+      </w:r>
+      <w:r>
+        <w:rPr>
+          <w:rFonts w:ascii="Arial" w:hAnsi="Arial" w:cs="Arial"/>
+          <w:spacing w:val="-20"/>
           <w:sz w:val="24"/>
         </w:rPr>
         <w:t xml:space="preserve"> </w:t>
@@ -376,12 +523,12 @@
           <w:rFonts w:ascii="Arial" w:hAnsi="Arial" w:cs="Arial"/>
           <w:sz w:val="24"/>
         </w:rPr>
-        <w:t>identified without the use of a hand lens (larger than 1 mm in</w:t>
-      </w:r>
-      <w:r>
-        <w:rPr>
-          <w:rFonts w:ascii="Arial" w:hAnsi="Arial" w:cs="Arial"/>
-          <w:spacing w:val="-14"/>
+        <w:t>a groundmass (matrix) of finer/smaller grained</w:t>
+      </w:r>
+      <w:r>
+        <w:rPr>
+          <w:rFonts w:ascii="Arial" w:hAnsi="Arial" w:cs="Arial"/>
+          <w:spacing w:val="-5"/>
           <w:sz w:val="24"/>
         </w:rPr>
         <w:t xml:space="preserve"> </w:t>
@@ -391,7 +538,7 @@
           <w:rFonts w:ascii="Arial" w:hAnsi="Arial" w:cs="Arial"/>
           <w:sz w:val="24"/>
         </w:rPr>
-        <w:t>diameter)</w:t>
+        <w:t>crystals</w:t>
       </w:r>
     </w:p>
     <w:p>
@@ -399,10 +546,9 @@
         <w:pStyle w:val="ListParagraph"/>
         <w:numPr>
           <w:ilvl w:val="1"/>
-          <w:numId w:val="1"/>
+          <w:numId w:val="2"/>
         </w:numPr>
-        <w:ind w:right="267"/>
-        <w:jc w:val="both"/>
+        <w:ind w:right="1191"/>
         <w:rPr>
           <w:rFonts w:ascii="Arial" w:hAnsi="Arial" w:cs="Arial"/>
           <w:sz w:val="24"/>
@@ -411,23 +557,22 @@
       <w:r>
         <w:rPr>
           <w:rFonts w:ascii="Arial" w:hAnsi="Arial" w:cs="Arial"/>
-          <w:b/>
           <w:i/>
           <w:sz w:val="24"/>
         </w:rPr>
-        <w:t>Aphanitic</w:t>
-      </w:r>
-      <w:r>
-        <w:rPr>
-          <w:rFonts w:ascii="Arial" w:hAnsi="Arial" w:cs="Arial"/>
-          <w:sz w:val="24"/>
-        </w:rPr>
-        <w:t>—consisting of fine-grained minerals, mostly too small to be</w:t>
-      </w:r>
-      <w:r>
-        <w:rPr>
-          <w:rFonts w:ascii="Arial" w:hAnsi="Arial" w:cs="Arial"/>
-          <w:spacing w:val="-23"/>
+        <w:t>with fine-grained groundmass</w:t>
+      </w:r>
+      <w:r>
+        <w:rPr>
+          <w:rFonts w:ascii="Arial" w:hAnsi="Arial" w:cs="Arial"/>
+          <w:sz w:val="24"/>
+        </w:rPr>
+        <w:t>—large crystals (phenocrysts) set in</w:t>
+      </w:r>
+      <w:r>
+        <w:rPr>
+          <w:rFonts w:ascii="Arial" w:hAnsi="Arial" w:cs="Arial"/>
+          <w:spacing w:val="-17"/>
           <w:sz w:val="24"/>
         </w:rPr>
         <w:t xml:space="preserve"> </w:t>
@@ -437,12 +582,12 @@
           <w:rFonts w:ascii="Arial" w:hAnsi="Arial" w:cs="Arial"/>
           <w:sz w:val="24"/>
         </w:rPr>
-        <w:t>distinguished by the unaided eye (crystals less than 1 mm in</w:t>
-      </w:r>
-      <w:r>
-        <w:rPr>
-          <w:rFonts w:ascii="Arial" w:hAnsi="Arial" w:cs="Arial"/>
-          <w:spacing w:val="-14"/>
+        <w:t>a groundmass (matrix) of very fine-grained</w:t>
+      </w:r>
+      <w:r>
+        <w:rPr>
+          <w:rFonts w:ascii="Arial" w:hAnsi="Arial" w:cs="Arial"/>
+          <w:spacing w:val="-7"/>
           <w:sz w:val="24"/>
         </w:rPr>
         <w:t xml:space="preserve"> </w:t>
@@ -452,38 +597,17 @@
           <w:rFonts w:ascii="Arial" w:hAnsi="Arial" w:cs="Arial"/>
           <w:sz w:val="24"/>
         </w:rPr>
-        <w:t>diameter).</w:t>
-      </w:r>
-    </w:p>
-    <w:p>
-      <w:pPr>
-        <w:pStyle w:val="Heading9"/>
-        <w:numPr>
-          <w:ilvl w:val="1"/>
-          <w:numId w:val="1"/>
-        </w:numPr>
-        <w:spacing w:before="0"/>
-        <w:jc w:val="both"/>
-        <w:rPr>
-          <w:rFonts w:ascii="Arial" w:hAnsi="Arial" w:cs="Arial"/>
-        </w:rPr>
-      </w:pPr>
-      <w:r>
-        <w:rPr>
-          <w:rFonts w:ascii="Arial" w:hAnsi="Arial" w:cs="Arial"/>
-        </w:rPr>
-        <w:t>Porphyritic</w:t>
+        <w:t>crystals</w:t>
       </w:r>
     </w:p>
     <w:p>
       <w:pPr>
         <w:pStyle w:val="ListParagraph"/>
         <w:numPr>
-          <w:ilvl w:val="2"/>
-          <w:numId w:val="1"/>
+          <w:ilvl w:val="0"/>
+          <w:numId w:val="2"/>
         </w:numPr>
-        <w:ind w:right="913"/>
-        <w:jc w:val="both"/>
+        <w:ind w:right="511"/>
         <w:rPr>
           <w:rFonts w:ascii="Arial" w:hAnsi="Arial" w:cs="Arial"/>
           <w:sz w:val="24"/>
@@ -492,22 +616,23 @@
       <w:r>
         <w:rPr>
           <w:rFonts w:ascii="Arial" w:hAnsi="Arial" w:cs="Arial"/>
+          <w:b/>
           <w:i/>
           <w:sz w:val="24"/>
         </w:rPr>
-        <w:t>with coarse-grained groundmass</w:t>
-      </w:r>
-      <w:r>
-        <w:rPr>
-          <w:rFonts w:ascii="Arial" w:hAnsi="Arial" w:cs="Arial"/>
-          <w:sz w:val="24"/>
-        </w:rPr>
-        <w:t>—large crystals (phenocrysts) set in</w:t>
-      </w:r>
-      <w:r>
-        <w:rPr>
-          <w:rFonts w:ascii="Arial" w:hAnsi="Arial" w:cs="Arial"/>
-          <w:spacing w:val="-20"/>
+        <w:t>Vesicular</w:t>
+      </w:r>
+      <w:r>
+        <w:rPr>
+          <w:rFonts w:ascii="Arial" w:hAnsi="Arial" w:cs="Arial"/>
+          <w:sz w:val="24"/>
+        </w:rPr>
+        <w:t>—filled with “air bubbles” that have formed as gas bubbles try to</w:t>
+      </w:r>
+      <w:r>
+        <w:rPr>
+          <w:rFonts w:ascii="Arial" w:hAnsi="Arial" w:cs="Arial"/>
+          <w:spacing w:val="-23"/>
           <w:sz w:val="24"/>
         </w:rPr>
         <w:t xml:space="preserve"> </w:t>
@@ -517,7 +642,7 @@
           <w:rFonts w:ascii="Arial" w:hAnsi="Arial" w:cs="Arial"/>
           <w:sz w:val="24"/>
         </w:rPr>
-        <w:t>a groundmass (matrix) of finer/smaller grained</w:t>
+        <w:t>escape during a quick cooling</w:t>
       </w:r>
       <w:r>
         <w:rPr>
@@ -532,18 +657,17 @@
           <w:rFonts w:ascii="Arial" w:hAnsi="Arial" w:cs="Arial"/>
           <w:sz w:val="24"/>
         </w:rPr>
-        <w:t>crystals</w:t>
+        <w:t>process</w:t>
       </w:r>
     </w:p>
     <w:p>
       <w:pPr>
         <w:pStyle w:val="ListParagraph"/>
         <w:numPr>
-          <w:ilvl w:val="2"/>
-          <w:numId w:val="1"/>
+          <w:ilvl w:val="0"/>
+          <w:numId w:val="2"/>
         </w:numPr>
-        <w:ind w:right="1191"/>
-        <w:jc w:val="both"/>
+        <w:ind w:right="351"/>
         <w:rPr>
           <w:rFonts w:ascii="Arial" w:hAnsi="Arial" w:cs="Arial"/>
           <w:sz w:val="24"/>
@@ -552,22 +676,23 @@
       <w:r>
         <w:rPr>
           <w:rFonts w:ascii="Arial" w:hAnsi="Arial" w:cs="Arial"/>
+          <w:b/>
           <w:i/>
           <w:sz w:val="24"/>
         </w:rPr>
-        <w:t>with fine-grained groundmass</w:t>
-      </w:r>
-      <w:r>
-        <w:rPr>
-          <w:rFonts w:ascii="Arial" w:hAnsi="Arial" w:cs="Arial"/>
-          <w:sz w:val="24"/>
-        </w:rPr>
-        <w:t>—large crystals (phenocrysts) set in</w:t>
-      </w:r>
-      <w:r>
-        <w:rPr>
-          <w:rFonts w:ascii="Arial" w:hAnsi="Arial" w:cs="Arial"/>
-          <w:spacing w:val="-17"/>
+        <w:t>Glassy</w:t>
+      </w:r>
+      <w:r>
+        <w:rPr>
+          <w:rFonts w:ascii="Arial" w:hAnsi="Arial" w:cs="Arial"/>
+          <w:sz w:val="24"/>
+        </w:rPr>
+        <w:t>—no crystals formed because cooling was so fast that the internal structure</w:t>
+      </w:r>
+      <w:r>
+        <w:rPr>
+          <w:rFonts w:ascii="Arial" w:hAnsi="Arial" w:cs="Arial"/>
+          <w:spacing w:val="-29"/>
           <w:sz w:val="24"/>
         </w:rPr>
         <w:t xml:space="preserve"> </w:t>
@@ -577,33 +702,17 @@
           <w:rFonts w:ascii="Arial" w:hAnsi="Arial" w:cs="Arial"/>
           <w:sz w:val="24"/>
         </w:rPr>
-        <w:t>a groundmass (matrix) of very fine-grained</w:t>
-      </w:r>
-      <w:r>
-        <w:rPr>
-          <w:rFonts w:ascii="Arial" w:hAnsi="Arial" w:cs="Arial"/>
-          <w:spacing w:val="-7"/>
-          <w:sz w:val="24"/>
-        </w:rPr>
-        <w:t xml:space="preserve"> </w:t>
-      </w:r>
-      <w:r>
-        <w:rPr>
-          <w:rFonts w:ascii="Arial" w:hAnsi="Arial" w:cs="Arial"/>
-          <w:sz w:val="24"/>
-        </w:rPr>
-        <w:t>crystals</w:t>
+        <w:t>is disordered</w:t>
       </w:r>
     </w:p>
     <w:p>
       <w:pPr>
         <w:pStyle w:val="ListParagraph"/>
         <w:numPr>
-          <w:ilvl w:val="1"/>
-          <w:numId w:val="1"/>
+          <w:ilvl w:val="0"/>
+          <w:numId w:val="2"/>
         </w:numPr>
-        <w:ind w:right="511"/>
-        <w:jc w:val="both"/>
+        <w:ind w:right="801"/>
         <w:rPr>
           <w:rFonts w:ascii="Arial" w:hAnsi="Arial" w:cs="Arial"/>
           <w:sz w:val="24"/>
@@ -616,19 +725,37 @@
           <w:i/>
           <w:sz w:val="24"/>
         </w:rPr>
-        <w:t>Vesicular</w:t>
-      </w:r>
-      <w:r>
-        <w:rPr>
-          <w:rFonts w:ascii="Arial" w:hAnsi="Arial" w:cs="Arial"/>
-          <w:sz w:val="24"/>
-        </w:rPr>
-        <w:t>—filled with “air bubbles” that have formed as gas bubbles try to</w:t>
-      </w:r>
-      <w:r>
-        <w:rPr>
-          <w:rFonts w:ascii="Arial" w:hAnsi="Arial" w:cs="Arial"/>
-          <w:spacing w:val="-23"/>
+        <w:t>Glassy with Vesicles</w:t>
+      </w:r>
+      <w:r>
+        <w:rPr>
+          <w:rFonts w:ascii="Arial" w:hAnsi="Arial" w:cs="Arial"/>
+          <w:bCs/>
+          <w:i/>
+          <w:sz w:val="24"/>
+        </w:rPr>
+        <w:t>—</w:t>
+      </w:r>
+      <w:r>
+        <w:rPr>
+          <w:rFonts w:ascii="Arial" w:hAnsi="Arial" w:cs="Arial"/>
+          <w:b/>
+          <w:i/>
+          <w:sz w:val="24"/>
+        </w:rPr>
+        <w:t>also called frothy</w:t>
+      </w:r>
+      <w:r>
+        <w:rPr>
+          <w:rFonts w:ascii="Arial" w:hAnsi="Arial" w:cs="Arial"/>
+          <w:sz w:val="24"/>
+        </w:rPr>
+        <w:t>—no crystals due to a disordered inner structure, but</w:t>
+      </w:r>
+      <w:r>
+        <w:rPr>
+          <w:rFonts w:ascii="Arial" w:hAnsi="Arial" w:cs="Arial"/>
+          <w:spacing w:val="-24"/>
           <w:sz w:val="24"/>
         </w:rPr>
         <w:t xml:space="preserve"> </w:t>
@@ -638,7 +765,7 @@
           <w:rFonts w:ascii="Arial" w:hAnsi="Arial" w:cs="Arial"/>
           <w:sz w:val="24"/>
         </w:rPr>
-        <w:t>escape during a quick cooling</w:t>
+        <w:t>small vesicles (“air-bubbles”)</w:t>
       </w:r>
       <w:r>
         <w:rPr>
@@ -653,124 +780,16 @@
           <w:rFonts w:ascii="Arial" w:hAnsi="Arial" w:cs="Arial"/>
           <w:sz w:val="24"/>
         </w:rPr>
-        <w:t>process</w:t>
+        <w:t>present</w:t>
       </w:r>
     </w:p>
     <w:p>
       <w:pPr>
         <w:pStyle w:val="ListParagraph"/>
         <w:numPr>
-          <w:ilvl w:val="1"/>
-          <w:numId w:val="1"/>
+          <w:ilvl w:val="0"/>
+          <w:numId w:val="2"/>
         </w:numPr>
-        <w:ind w:right="351"/>
-        <w:jc w:val="both"/>
-        <w:rPr>
-          <w:rFonts w:ascii="Arial" w:hAnsi="Arial" w:cs="Arial"/>
-          <w:sz w:val="24"/>
-        </w:rPr>
-      </w:pPr>
-      <w:r>
-        <w:rPr>
-          <w:rFonts w:ascii="Arial" w:hAnsi="Arial" w:cs="Arial"/>
-          <w:b/>
-          <w:i/>
-          <w:sz w:val="24"/>
-        </w:rPr>
-        <w:t>Glassy</w:t>
-      </w:r>
-      <w:r>
-        <w:rPr>
-          <w:rFonts w:ascii="Arial" w:hAnsi="Arial" w:cs="Arial"/>
-          <w:sz w:val="24"/>
-        </w:rPr>
-        <w:t>—no crystals formed because cooling was so fast that the internal structure</w:t>
-      </w:r>
-      <w:r>
-        <w:rPr>
-          <w:rFonts w:ascii="Arial" w:hAnsi="Arial" w:cs="Arial"/>
-          <w:spacing w:val="-29"/>
-          <w:sz w:val="24"/>
-        </w:rPr>
-        <w:t xml:space="preserve"> </w:t>
-      </w:r>
-      <w:r>
-        <w:rPr>
-          <w:rFonts w:ascii="Arial" w:hAnsi="Arial" w:cs="Arial"/>
-          <w:sz w:val="24"/>
-        </w:rPr>
-        <w:t>is disordered</w:t>
-      </w:r>
-    </w:p>
-    <w:p>
-      <w:pPr>
-        <w:pStyle w:val="ListParagraph"/>
-        <w:numPr>
-          <w:ilvl w:val="1"/>
-          <w:numId w:val="1"/>
-        </w:numPr>
-        <w:ind w:right="801"/>
-        <w:jc w:val="both"/>
-        <w:rPr>
-          <w:rFonts w:ascii="Arial" w:hAnsi="Arial" w:cs="Arial"/>
-          <w:sz w:val="24"/>
-        </w:rPr>
-      </w:pPr>
-      <w:r>
-        <w:rPr>
-          <w:rFonts w:ascii="Arial" w:hAnsi="Arial" w:cs="Arial"/>
-          <w:b/>
-          <w:i/>
-          <w:sz w:val="24"/>
-        </w:rPr>
-        <w:t>Glassy with Vesicles</w:t>
-      </w:r>
-      <w:r>
-        <w:rPr>
-          <w:rFonts w:ascii="Arial" w:hAnsi="Arial" w:cs="Arial"/>
-          <w:sz w:val="24"/>
-        </w:rPr>
-        <w:t>—no crystals due to a disordered inner structure, but</w:t>
-      </w:r>
-      <w:r>
-        <w:rPr>
-          <w:rFonts w:ascii="Arial" w:hAnsi="Arial" w:cs="Arial"/>
-          <w:spacing w:val="-24"/>
-          <w:sz w:val="24"/>
-        </w:rPr>
-        <w:t xml:space="preserve"> </w:t>
-      </w:r>
-      <w:r>
-        <w:rPr>
-          <w:rFonts w:ascii="Arial" w:hAnsi="Arial" w:cs="Arial"/>
-          <w:sz w:val="24"/>
-        </w:rPr>
-        <w:t>small vesicles (“air-bubbles”)</w:t>
-      </w:r>
-      <w:r>
-        <w:rPr>
-          <w:rFonts w:ascii="Arial" w:hAnsi="Arial" w:cs="Arial"/>
-          <w:spacing w:val="-5"/>
-          <w:sz w:val="24"/>
-        </w:rPr>
-        <w:t xml:space="preserve"> </w:t>
-      </w:r>
-      <w:r>
-        <w:rPr>
-          <w:rFonts w:ascii="Arial" w:hAnsi="Arial" w:cs="Arial"/>
-          <w:sz w:val="24"/>
-        </w:rPr>
-        <w:t>present</w:t>
-      </w:r>
-    </w:p>
-    <w:p>
-      <w:pPr>
-        <w:pStyle w:val="ListParagraph"/>
-        <w:numPr>
-          <w:ilvl w:val="1"/>
-          <w:numId w:val="1"/>
-        </w:numPr>
-        <w:jc w:val="both"/>
         <w:rPr>
           <w:rFonts w:ascii="Arial" w:hAnsi="Arial" w:cs="Arial"/>
           <w:sz w:val="24"/>
@@ -845,17 +864,6 @@
     <w:p>
       <w:pPr>
         <w:pStyle w:val="BodyText"/>
-        <w:jc w:val="both"/>
-        <w:rPr>
-          <w:rFonts w:ascii="Arial" w:hAnsi="Arial" w:cs="Arial"/>
-          <w:b/>
-          <w:sz w:val="34"/>
-        </w:rPr>
-      </w:pPr>
-    </w:p>
-    <w:p>
-      <w:pPr>
-        <w:pStyle w:val="BodyText"/>
         <w:ind w:left="140" w:right="195"/>
         <w:jc w:val="both"/>
         <w:rPr>
@@ -996,35 +1004,7 @@
         <w:rPr>
           <w:rFonts w:ascii="Arial" w:hAnsi="Arial" w:cs="Arial"/>
         </w:rPr>
-        <w:t xml:space="preserve">“The series is broken into two branches, the continuous and the discontinuous (Fig. 5.1). The branch on the right is the continuous. The minerals at the top of the illustration (given aside) are first to crystallize and so the temperature gradient can be read to be from high to low with the </w:t>
-      </w:r>
-      <w:proofErr w:type="gramStart"/>
-      <w:r>
-        <w:rPr>
-          <w:rFonts w:ascii="Arial" w:hAnsi="Arial" w:cs="Arial"/>
-        </w:rPr>
-        <w:t>high temperature</w:t>
-      </w:r>
-      <w:proofErr w:type="gramEnd"/>
-      <w:r>
-        <w:rPr>
-          <w:rFonts w:ascii="Arial" w:hAnsi="Arial" w:cs="Arial"/>
-        </w:rPr>
-        <w:t xml:space="preserve"> minerals being on the top and the low temperature ones on the bottom. Since the surface of the Earth is a low temperature environment compared to the zones of rock formation, the chart also easily shows the stability of minerals with the ones at bottom being most stable and the ones at top being quickest to weather, known as the Goldich dissolution series. This is because minerals are most stable in the conditions closest to those under which they had formed. Simply put, the </w:t>
-      </w:r>
-      <w:proofErr w:type="gramStart"/>
-      <w:r>
-        <w:rPr>
-          <w:rFonts w:ascii="Arial" w:hAnsi="Arial" w:cs="Arial"/>
-        </w:rPr>
-        <w:t>high temperature</w:t>
-      </w:r>
-      <w:proofErr w:type="gramEnd"/>
-      <w:r>
-        <w:rPr>
-          <w:rFonts w:ascii="Arial" w:hAnsi="Arial" w:cs="Arial"/>
-        </w:rPr>
-        <w:t xml:space="preserve"> minerals, the first ones to crystallize in a</w:t>
+        <w:t>“The series is broken into two branches, the continuous and the discontinuous (Fig. 5.1). The branch on the right is the continuous. The minerals at the top of the illustration are first to crystallize and so the temperature gradient can be read to be from high to low with the high temperature minerals being on the top and the low temperature ones on the bottom. Since the surface of the Earth is a low temperature environment compared to the zones of rock formation, the chart also easily shows the stability of minerals with the ones at bottom being most stable and the ones at top being quickest to weather, known as the Goldich dissolution series. This is because minerals are most stable in the conditions closest to those under which they had formed. Simply put, the high temperature minerals, the first ones to crystallize in a</w:t>
       </w:r>
       <w:r>
         <w:rPr>
@@ -1069,12 +1049,11 @@
           <w:noProof/>
           <w:sz w:val="20"/>
         </w:rPr>
-        <w:lastRenderedPageBreak/>
         <w:drawing>
-          <wp:inline distT="0" distB="0" distL="0" distR="0" wp14:anchorId="72EB9F7E" wp14:editId="54528AAD">
-            <wp:extent cx="4164106" cy="2509288"/>
+          <wp:inline distT="0" distB="0" distL="0" distR="0" wp14:anchorId="72EB9F7E" wp14:editId="211C70BE">
+            <wp:extent cx="4191492" cy="2101928"/>
             <wp:effectExtent l="0" t="0" r="0" b="0"/>
-            <wp:docPr id="59" name="image57.jpeg" descr="Diagram&#10;&#10;Description automatically generated"/>
+            <wp:docPr id="59" name="image57.jpeg"/>
             <wp:cNvGraphicFramePr>
               <a:graphicFrameLocks xmlns:a="http://schemas.openxmlformats.org/drawingml/2006/main" noChangeAspect="1"/>
             </wp:cNvGraphicFramePr>
@@ -1082,11 +1061,11 @@
               <a:graphicData uri="http://schemas.openxmlformats.org/drawingml/2006/picture">
                 <pic:pic xmlns:pic="http://schemas.openxmlformats.org/drawingml/2006/picture">
                   <pic:nvPicPr>
-                    <pic:cNvPr id="59" name="image57.jpeg" descr="Diagram&#10;&#10;Description automatically generated"/>
+                    <pic:cNvPr id="59" name="image57.jpeg"/>
                     <pic:cNvPicPr/>
                   </pic:nvPicPr>
                   <pic:blipFill>
-                    <a:blip r:embed="rId5" cstate="print">
+                    <a:blip r:embed="rId7" cstate="print">
                       <a:extLst>
                         <a:ext uri="{28A0092B-C50C-407E-A947-70E740481C1C}">
                           <a14:useLocalDpi xmlns:a14="http://schemas.microsoft.com/office/drawing/2010/main" val="0"/>
@@ -1100,7 +1079,7 @@
                   <pic:spPr>
                     <a:xfrm>
                       <a:off x="0" y="0"/>
-                      <a:ext cx="4191492" cy="2525791"/>
+                      <a:ext cx="4191492" cy="2101928"/>
                     </a:xfrm>
                     <a:prstGeom prst="rect">
                       <a:avLst/>
@@ -1136,14 +1115,63 @@
           <w:rFonts w:ascii="Arial" w:hAnsi="Arial" w:cs="Arial"/>
           <w:color w:val="595959"/>
         </w:rPr>
-        <w:t>Figure 5.1 Bowen’s Reaction Series (</w:t>
+        <w:t>Figure 5.1</w:t>
       </w:r>
       <w:r>
         <w:rPr>
           <w:rFonts w:ascii="Arial" w:hAnsi="Arial" w:cs="Arial"/>
           <w:color w:val="595959"/>
         </w:rPr>
-        <w:t>Geology In, 2014</w:t>
+        <w:t>.</w:t>
+      </w:r>
+      <w:r>
+        <w:rPr>
+          <w:rFonts w:ascii="Arial" w:hAnsi="Arial" w:cs="Arial"/>
+          <w:color w:val="595959"/>
+        </w:rPr>
+        <w:t xml:space="preserve"> </w:t>
+      </w:r>
+      <w:r>
+        <w:rPr>
+          <w:rFonts w:ascii="Arial" w:hAnsi="Arial" w:cs="Arial"/>
+          <w:color w:val="595959"/>
+        </w:rPr>
+        <w:t xml:space="preserve">Bowen’s reaction series </w:t>
+      </w:r>
+      <w:r>
+        <w:rPr>
+          <w:rFonts w:ascii="Arial" w:hAnsi="Arial" w:cs="Arial"/>
+          <w:color w:val="595959"/>
+        </w:rPr>
+        <w:t>illustrates</w:t>
+      </w:r>
+      <w:r>
+        <w:rPr>
+          <w:rFonts w:ascii="Arial" w:hAnsi="Arial" w:cs="Arial"/>
+          <w:color w:val="595959"/>
+        </w:rPr>
+        <w:t xml:space="preserve"> the sequence in which minerals form as magma cools</w:t>
+      </w:r>
+      <w:r>
+        <w:rPr>
+          <w:rFonts w:ascii="Arial" w:hAnsi="Arial" w:cs="Arial"/>
+          <w:color w:val="595959"/>
+        </w:rPr>
+        <w:t xml:space="preserve"> </w:t>
+      </w:r>
+      <w:r>
+        <w:rPr>
+          <w:rFonts w:ascii="Arial" w:hAnsi="Arial" w:cs="Arial"/>
+          <w:color w:val="595959"/>
+        </w:rPr>
+        <w:t>(</w:t>
+      </w:r>
+      <w:r>
+        <w:rPr>
+          <w:rFonts w:ascii="Arial" w:hAnsi="Arial" w:cs="Arial"/>
+          <w:color w:val="595959"/>
+        </w:rPr>
+        <w:t>Earle, 2016</w:t>
       </w:r>
       <w:r>
         <w:rPr>
@@ -1161,24 +1189,22 @@
         <w:jc w:val="both"/>
         <w:rPr>
           <w:rFonts w:ascii="Arial" w:hAnsi="Arial" w:cs="Arial"/>
+          <w:b w:val="0"/>
+          <w:bCs w:val="0"/>
+          <w:sz w:val="24"/>
+          <w:szCs w:val="24"/>
         </w:rPr>
       </w:pPr>
-    </w:p>
-    <w:p>
-      <w:pPr>
-        <w:pStyle w:val="Heading6"/>
-        <w:spacing w:before="0"/>
-        <w:ind w:left="140"/>
-        <w:jc w:val="both"/>
-        <w:rPr>
-          <w:rFonts w:ascii="Arial" w:hAnsi="Arial" w:cs="Arial"/>
-        </w:rPr>
-      </w:pPr>
-      <w:r>
-        <w:rPr>
-          <w:rFonts w:ascii="Arial" w:hAnsi="Arial" w:cs="Arial"/>
+      <w:r>
+        <w:rPr>
+          <w:rFonts w:ascii="Arial" w:hAnsi="Arial" w:cs="Arial"/>
+          <w:b w:val="0"/>
+          <w:bCs w:val="0"/>
           <w:noProof/>
-        </w:rPr>
+          <w:sz w:val="24"/>
+          <w:szCs w:val="24"/>
+        </w:rPr>
+        <w:lastRenderedPageBreak/>
         <mc:AlternateContent>
           <mc:Choice Requires="wps">
             <w:drawing>
@@ -1370,7 +1396,11 @@
       <w:r>
         <w:rPr>
           <w:rFonts w:ascii="Arial" w:hAnsi="Arial" w:cs="Arial"/>
+          <w:b w:val="0"/>
+          <w:bCs w:val="0"/>
           <w:noProof/>
+          <w:sz w:val="24"/>
+          <w:szCs w:val="24"/>
         </w:rPr>
         <mc:AlternateContent>
           <mc:Choice Requires="wps">
@@ -1563,7 +1593,11 @@
       <w:r>
         <w:rPr>
           <w:rFonts w:ascii="Arial" w:hAnsi="Arial" w:cs="Arial"/>
+          <w:b w:val="0"/>
+          <w:bCs w:val="0"/>
           <w:noProof/>
+          <w:sz w:val="24"/>
+          <w:szCs w:val="24"/>
         </w:rPr>
         <mc:AlternateContent>
           <mc:Choice Requires="wps">
@@ -1756,8 +1790,57 @@
       <w:r>
         <w:rPr>
           <w:rFonts w:ascii="Arial" w:hAnsi="Arial" w:cs="Arial"/>
-        </w:rPr>
-        <w:t>CLASSIFICATION OF IGNEOUS ROCKS</w:t>
+          <w:b w:val="0"/>
+          <w:bCs w:val="0"/>
+          <w:noProof/>
+          <w:sz w:val="24"/>
+          <w:szCs w:val="24"/>
+        </w:rPr>
+        <w:t>Table 5.1. Classification of igneous rocks</w:t>
+      </w:r>
+      <w:r>
+        <w:rPr>
+          <w:rFonts w:ascii="Arial" w:hAnsi="Arial" w:cs="Arial"/>
+          <w:b w:val="0"/>
+          <w:bCs w:val="0"/>
+          <w:noProof/>
+          <w:sz w:val="24"/>
+          <w:szCs w:val="24"/>
+        </w:rPr>
+        <w:t>. To use this table as a</w:t>
+      </w:r>
+      <w:r>
+        <w:rPr>
+          <w:rFonts w:ascii="Arial" w:hAnsi="Arial" w:cs="Arial"/>
+          <w:b w:val="0"/>
+          <w:bCs w:val="0"/>
+          <w:noProof/>
+          <w:sz w:val="24"/>
+          <w:szCs w:val="24"/>
+        </w:rPr>
+        <w:t>n igneous</w:t>
+      </w:r>
+      <w:r>
+        <w:rPr>
+          <w:rFonts w:ascii="Arial" w:hAnsi="Arial" w:cs="Arial"/>
+          <w:b w:val="0"/>
+          <w:bCs w:val="0"/>
+          <w:noProof/>
+          <w:sz w:val="24"/>
+          <w:szCs w:val="24"/>
+        </w:rPr>
+        <w:t xml:space="preserve"> rock identification tool, identify the most prevalent minerals and the corresponding chemical composition term in the top two rows. This will determine what column you’re working with. Then identify the visual texture of the rock—its crystal size, not what it feels like—to </w:t>
+      </w:r>
+      <w:r>
+        <w:rPr>
+          <w:rFonts w:ascii="Arial" w:hAnsi="Arial" w:cs="Arial"/>
+          <w:b w:val="0"/>
+          <w:bCs w:val="0"/>
+          <w:noProof/>
+          <w:sz w:val="24"/>
+          <w:szCs w:val="24"/>
+        </w:rPr>
+        <w:t>determine which row the rock is in. At the intersection of the row and the column, you will find the name of the rock.</w:t>
       </w:r>
     </w:p>
     <w:p>
@@ -1817,9 +1900,34 @@
               <w:pStyle w:val="TableParagraph"/>
               <w:jc w:val="center"/>
               <w:rPr>
-                <w:sz w:val="20"/>
-              </w:rPr>
-            </w:pPr>
+                <w:b/>
+                <w:bCs/>
+                <w:sz w:val="20"/>
+              </w:rPr>
+            </w:pPr>
+            <w:r>
+              <w:rPr>
+                <w:b/>
+                <w:bCs/>
+                <w:sz w:val="20"/>
+              </w:rPr>
+              <w:t>Chemical composition</w:t>
+            </w:r>
+            <w:r>
+              <w:rPr>
+                <w:b/>
+                <w:bCs/>
+                <w:sz w:val="20"/>
+              </w:rPr>
+              <w:t xml:space="preserve"> </w:t>
+            </w:r>
+            <w:r>
+              <w:rPr>
+                <w:sz w:val="24"/>
+                <w:szCs w:val="24"/>
+              </w:rPr>
+              <w:t>→</w:t>
+            </w:r>
           </w:p>
         </w:tc>
         <w:tc>
@@ -1828,7 +1936,7 @@
             <w:tcBorders>
               <w:bottom w:val="single" w:sz="4" w:space="0" w:color="auto"/>
             </w:tcBorders>
-            <w:shd w:val="clear" w:color="auto" w:fill="auto"/>
+            <w:shd w:val="clear" w:color="auto" w:fill="FF99CC"/>
             <w:vAlign w:val="center"/>
           </w:tcPr>
           <w:p>
@@ -1856,7 +1964,7 @@
             <w:tcBorders>
               <w:bottom w:val="single" w:sz="4" w:space="0" w:color="auto"/>
             </w:tcBorders>
-            <w:shd w:val="clear" w:color="auto" w:fill="auto"/>
+            <w:shd w:val="clear" w:color="auto" w:fill="D9D9D9" w:themeFill="background1" w:themeFillShade="D9"/>
             <w:vAlign w:val="center"/>
           </w:tcPr>
           <w:p>
@@ -1883,7 +1991,7 @@
             <w:tcBorders>
               <w:bottom w:val="single" w:sz="4" w:space="0" w:color="auto"/>
             </w:tcBorders>
-            <w:shd w:val="clear" w:color="auto" w:fill="auto"/>
+            <w:shd w:val="clear" w:color="auto" w:fill="3B3838" w:themeFill="background2" w:themeFillShade="40"/>
             <w:vAlign w:val="center"/>
           </w:tcPr>
           <w:p>
@@ -1910,7 +2018,7 @@
             <w:tcBorders>
               <w:bottom w:val="single" w:sz="4" w:space="0" w:color="auto"/>
             </w:tcBorders>
-            <w:shd w:val="clear" w:color="auto" w:fill="auto"/>
+            <w:shd w:val="clear" w:color="auto" w:fill="538135" w:themeFill="accent6" w:themeFillShade="BF"/>
             <w:vAlign w:val="center"/>
           </w:tcPr>
           <w:p>
@@ -1934,7 +2042,7 @@
       </w:tr>
       <w:tr>
         <w:trPr>
-          <w:trHeight w:val="1421"/>
+          <w:trHeight w:val="407"/>
         </w:trPr>
         <w:tc>
           <w:tcPr>
@@ -1964,13 +2072,306 @@
                 <w:sz w:val="20"/>
                 <w:szCs w:val="20"/>
               </w:rPr>
-              <w:t>Minerals Present</w:t>
+              <w:t xml:space="preserve">Minerals Present </w:t>
+            </w:r>
+            <w:r>
+              <w:rPr>
+                <w:bCs/>
+                <w:sz w:val="36"/>
+                <w:szCs w:val="36"/>
+              </w:rPr>
+              <w:t>→</w:t>
             </w:r>
           </w:p>
         </w:tc>
         <w:tc>
           <w:tcPr>
             <w:tcW w:w="2058" w:type="dxa"/>
+            <w:vMerge w:val="restart"/>
+            <w:tcBorders>
+              <w:top w:val="single" w:sz="4" w:space="0" w:color="auto"/>
+              <w:left w:val="single" w:sz="4" w:space="0" w:color="auto"/>
+              <w:right w:val="single" w:sz="4" w:space="0" w:color="auto"/>
+            </w:tcBorders>
+            <w:shd w:val="clear" w:color="auto" w:fill="auto"/>
+            <w:vAlign w:val="center"/>
+          </w:tcPr>
+          <w:p>
+            <w:pPr>
+              <w:pStyle w:val="TableParagraph"/>
+              <w:ind w:left="107" w:right="81"/>
+              <w:jc w:val="center"/>
+              <w:rPr>
+                <w:sz w:val="20"/>
+                <w:szCs w:val="20"/>
+              </w:rPr>
+            </w:pPr>
+            <w:r>
+              <w:rPr>
+                <w:b/>
+                <w:sz w:val="20"/>
+                <w:szCs w:val="20"/>
+              </w:rPr>
+              <w:t xml:space="preserve">Mostly: </w:t>
+            </w:r>
+            <w:r>
+              <w:rPr>
+                <w:sz w:val="20"/>
+                <w:szCs w:val="20"/>
+              </w:rPr>
+              <w:t>Quartz,</w:t>
+            </w:r>
+            <w:r>
+              <w:rPr>
+                <w:sz w:val="20"/>
+                <w:szCs w:val="20"/>
+              </w:rPr>
+              <w:t xml:space="preserve"> </w:t>
+            </w:r>
+            <w:r>
+              <w:rPr>
+                <w:sz w:val="20"/>
+                <w:szCs w:val="20"/>
+              </w:rPr>
+              <w:t>K</w:t>
+            </w:r>
+            <w:r>
+              <w:rPr>
+                <w:sz w:val="20"/>
+                <w:szCs w:val="20"/>
+              </w:rPr>
+              <w:t>-F</w:t>
+            </w:r>
+            <w:r>
+              <w:rPr>
+                <w:sz w:val="20"/>
+                <w:szCs w:val="20"/>
+              </w:rPr>
+              <w:t>eldspar,</w:t>
+            </w:r>
+          </w:p>
+          <w:p>
+            <w:pPr>
+              <w:pStyle w:val="TableParagraph"/>
+              <w:spacing w:line="210" w:lineRule="atLeast"/>
+              <w:ind w:left="107" w:right="81"/>
+              <w:jc w:val="center"/>
+              <w:rPr>
+                <w:sz w:val="20"/>
+                <w:szCs w:val="20"/>
+              </w:rPr>
+            </w:pPr>
+            <w:r>
+              <w:rPr>
+                <w:sz w:val="20"/>
+                <w:szCs w:val="20"/>
+              </w:rPr>
+              <w:t xml:space="preserve">Na-Plagioclase </w:t>
+            </w:r>
+            <w:r>
+              <w:rPr>
+                <w:b/>
+                <w:sz w:val="20"/>
+                <w:szCs w:val="20"/>
+              </w:rPr>
+              <w:t xml:space="preserve">Some: </w:t>
+            </w:r>
+            <w:r>
+              <w:rPr>
+                <w:sz w:val="20"/>
+                <w:szCs w:val="20"/>
+              </w:rPr>
+              <w:t>biotite, muscovite, and amphibole</w:t>
+            </w:r>
+          </w:p>
+        </w:tc>
+        <w:tc>
+          <w:tcPr>
+            <w:tcW w:w="1800" w:type="dxa"/>
+            <w:gridSpan w:val="2"/>
+            <w:vMerge w:val="restart"/>
+            <w:tcBorders>
+              <w:top w:val="single" w:sz="4" w:space="0" w:color="auto"/>
+              <w:left w:val="single" w:sz="4" w:space="0" w:color="auto"/>
+              <w:right w:val="single" w:sz="4" w:space="0" w:color="auto"/>
+            </w:tcBorders>
+            <w:shd w:val="clear" w:color="auto" w:fill="auto"/>
+            <w:vAlign w:val="center"/>
+          </w:tcPr>
+          <w:p>
+            <w:pPr>
+              <w:pStyle w:val="TableParagraph"/>
+              <w:ind w:left="107" w:right="95"/>
+              <w:jc w:val="center"/>
+              <w:rPr>
+                <w:b/>
+                <w:sz w:val="20"/>
+                <w:szCs w:val="20"/>
+              </w:rPr>
+            </w:pPr>
+            <w:r>
+              <w:rPr>
+                <w:b/>
+                <w:sz w:val="20"/>
+                <w:szCs w:val="20"/>
+              </w:rPr>
+              <w:t>Mostly:</w:t>
+            </w:r>
+          </w:p>
+          <w:p>
+            <w:pPr>
+              <w:pStyle w:val="TableParagraph"/>
+              <w:ind w:left="107" w:right="95"/>
+              <w:jc w:val="center"/>
+              <w:rPr>
+                <w:sz w:val="20"/>
+                <w:szCs w:val="20"/>
+              </w:rPr>
+            </w:pPr>
+            <w:r>
+              <w:rPr>
+                <w:w w:val="95"/>
+                <w:sz w:val="20"/>
+                <w:szCs w:val="20"/>
+              </w:rPr>
+              <w:t xml:space="preserve">Na-Plagioclase, </w:t>
+            </w:r>
+            <w:r>
+              <w:rPr>
+                <w:sz w:val="20"/>
+                <w:szCs w:val="20"/>
+              </w:rPr>
+              <w:t xml:space="preserve">Ca-plagioclase, amphibole </w:t>
+            </w:r>
+            <w:r>
+              <w:rPr>
+                <w:b/>
+                <w:sz w:val="20"/>
+                <w:szCs w:val="20"/>
+              </w:rPr>
+              <w:t xml:space="preserve">Some: </w:t>
+            </w:r>
+            <w:r>
+              <w:rPr>
+                <w:sz w:val="20"/>
+                <w:szCs w:val="20"/>
+              </w:rPr>
+              <w:t>biotite</w:t>
+            </w:r>
+          </w:p>
+        </w:tc>
+        <w:tc>
+          <w:tcPr>
+            <w:tcW w:w="1899" w:type="dxa"/>
+            <w:vMerge w:val="restart"/>
+            <w:tcBorders>
+              <w:top w:val="single" w:sz="4" w:space="0" w:color="auto"/>
+              <w:left w:val="single" w:sz="4" w:space="0" w:color="auto"/>
+              <w:right w:val="single" w:sz="4" w:space="0" w:color="auto"/>
+            </w:tcBorders>
+            <w:shd w:val="clear" w:color="auto" w:fill="auto"/>
+            <w:vAlign w:val="center"/>
+          </w:tcPr>
+          <w:p>
+            <w:pPr>
+              <w:pStyle w:val="TableParagraph"/>
+              <w:ind w:left="85" w:right="79"/>
+              <w:jc w:val="center"/>
+              <w:rPr>
+                <w:sz w:val="20"/>
+                <w:szCs w:val="20"/>
+              </w:rPr>
+            </w:pPr>
+            <w:r>
+              <w:rPr>
+                <w:b/>
+                <w:sz w:val="20"/>
+                <w:szCs w:val="20"/>
+              </w:rPr>
+              <w:t xml:space="preserve">Mostly: </w:t>
+            </w:r>
+            <w:r>
+              <w:rPr>
+                <w:sz w:val="20"/>
+                <w:szCs w:val="20"/>
+              </w:rPr>
+              <w:t>Ca-plagioclase, pyroxene</w:t>
+            </w:r>
+          </w:p>
+          <w:p>
+            <w:pPr>
+              <w:pStyle w:val="TableParagraph"/>
+              <w:ind w:left="85" w:right="79"/>
+              <w:jc w:val="center"/>
+              <w:rPr>
+                <w:sz w:val="20"/>
+                <w:szCs w:val="20"/>
+              </w:rPr>
+            </w:pPr>
+            <w:r>
+              <w:rPr>
+                <w:b/>
+                <w:sz w:val="20"/>
+                <w:szCs w:val="20"/>
+              </w:rPr>
+              <w:t xml:space="preserve">Some: </w:t>
+            </w:r>
+            <w:r>
+              <w:rPr>
+                <w:sz w:val="20"/>
+                <w:szCs w:val="20"/>
+              </w:rPr>
+              <w:t>amphibole</w:t>
+            </w:r>
+          </w:p>
+        </w:tc>
+        <w:tc>
+          <w:tcPr>
+            <w:tcW w:w="1637" w:type="dxa"/>
+            <w:vMerge w:val="restart"/>
+            <w:tcBorders>
+              <w:top w:val="single" w:sz="4" w:space="0" w:color="auto"/>
+              <w:left w:val="single" w:sz="4" w:space="0" w:color="auto"/>
+              <w:right w:val="single" w:sz="4" w:space="0" w:color="auto"/>
+            </w:tcBorders>
+            <w:shd w:val="clear" w:color="auto" w:fill="auto"/>
+            <w:vAlign w:val="center"/>
+          </w:tcPr>
+          <w:p>
+            <w:pPr>
+              <w:pStyle w:val="TableParagraph"/>
+              <w:ind w:left="107" w:right="196"/>
+              <w:jc w:val="center"/>
+              <w:rPr>
+                <w:sz w:val="20"/>
+                <w:szCs w:val="20"/>
+              </w:rPr>
+            </w:pPr>
+            <w:r>
+              <w:rPr>
+                <w:b/>
+                <w:sz w:val="20"/>
+                <w:szCs w:val="20"/>
+              </w:rPr>
+              <w:t xml:space="preserve">Mostly: </w:t>
+            </w:r>
+            <w:r>
+              <w:rPr>
+                <w:sz w:val="20"/>
+                <w:szCs w:val="20"/>
+              </w:rPr>
+              <w:t>pyroxene and olivine</w:t>
+            </w:r>
+          </w:p>
+        </w:tc>
+      </w:tr>
+      <w:tr>
+        <w:trPr>
+          <w:trHeight w:val="406"/>
+        </w:trPr>
+        <w:tc>
+          <w:tcPr>
+            <w:tcW w:w="1847" w:type="dxa"/>
             <w:tcBorders>
               <w:top w:val="single" w:sz="4" w:space="0" w:color="auto"/>
               <w:left w:val="single" w:sz="4" w:space="0" w:color="auto"/>
@@ -1983,98 +2384,49 @@
           <w:p>
             <w:pPr>
               <w:pStyle w:val="TableParagraph"/>
-              <w:ind w:left="107" w:right="81"/>
-              <w:jc w:val="center"/>
-              <w:rPr>
-                <w:sz w:val="20"/>
-                <w:szCs w:val="20"/>
-              </w:rPr>
-            </w:pPr>
-            <w:r>
-              <w:rPr>
-                <w:b/>
-                <w:sz w:val="20"/>
-                <w:szCs w:val="20"/>
-              </w:rPr>
-              <w:t xml:space="preserve">Mostly: </w:t>
-            </w:r>
-            <w:r>
-              <w:rPr>
-                <w:sz w:val="20"/>
-                <w:szCs w:val="20"/>
-              </w:rPr>
-              <w:t>Quartz,</w:t>
-            </w:r>
-            <w:r>
-              <w:rPr>
-                <w:sz w:val="20"/>
-                <w:szCs w:val="20"/>
-              </w:rPr>
-              <w:t xml:space="preserve"> </w:t>
-            </w:r>
-            <w:r>
-              <w:rPr>
-                <w:sz w:val="20"/>
-                <w:szCs w:val="20"/>
-              </w:rPr>
-              <w:t>K</w:t>
-            </w:r>
-            <w:r>
-              <w:rPr>
-                <w:sz w:val="20"/>
-                <w:szCs w:val="20"/>
-              </w:rPr>
-              <w:t>-F</w:t>
-            </w:r>
-            <w:r>
-              <w:rPr>
-                <w:sz w:val="20"/>
-                <w:szCs w:val="20"/>
-              </w:rPr>
-              <w:t>eldspar,</w:t>
-            </w:r>
-          </w:p>
-          <w:p>
-            <w:pPr>
-              <w:pStyle w:val="TableParagraph"/>
-              <w:spacing w:line="210" w:lineRule="atLeast"/>
-              <w:ind w:left="107" w:right="81"/>
-              <w:jc w:val="center"/>
-              <w:rPr>
-                <w:sz w:val="20"/>
-                <w:szCs w:val="20"/>
-              </w:rPr>
-            </w:pPr>
-            <w:r>
-              <w:rPr>
-                <w:sz w:val="20"/>
-                <w:szCs w:val="20"/>
-              </w:rPr>
-              <w:t xml:space="preserve">Na-Plagioclase </w:t>
-            </w:r>
-            <w:r>
-              <w:rPr>
-                <w:b/>
-                <w:sz w:val="20"/>
-                <w:szCs w:val="20"/>
-              </w:rPr>
-              <w:t xml:space="preserve">Some: </w:t>
-            </w:r>
-            <w:r>
-              <w:rPr>
-                <w:sz w:val="20"/>
-                <w:szCs w:val="20"/>
-              </w:rPr>
-              <w:t>biotite, muscovite, and amphibole</w:t>
-            </w:r>
-          </w:p>
-        </w:tc>
-        <w:tc>
-          <w:tcPr>
-            <w:tcW w:w="1800" w:type="dxa"/>
-            <w:gridSpan w:val="2"/>
+              <w:ind w:left="107" w:right="109" w:firstLine="13"/>
+              <w:jc w:val="center"/>
+              <w:rPr>
+                <w:b/>
+                <w:sz w:val="20"/>
+                <w:szCs w:val="20"/>
+              </w:rPr>
+            </w:pPr>
+            <w:r>
+              <w:rPr>
+                <w:b/>
+                <w:sz w:val="20"/>
+                <w:szCs w:val="20"/>
+              </w:rPr>
+              <w:t>Rock texture</w:t>
+            </w:r>
+          </w:p>
+          <w:p>
+            <w:pPr>
+              <w:pStyle w:val="TableParagraph"/>
+              <w:ind w:left="107" w:right="109" w:firstLine="13"/>
+              <w:jc w:val="center"/>
+              <w:rPr>
+                <w:b/>
+                <w:sz w:val="28"/>
+                <w:szCs w:val="28"/>
+              </w:rPr>
+            </w:pPr>
+            <w:r>
+              <w:rPr>
+                <w:b/>
+                <w:sz w:val="28"/>
+                <w:szCs w:val="28"/>
+              </w:rPr>
+              <w:t>↓</w:t>
+            </w:r>
+          </w:p>
+        </w:tc>
+        <w:tc>
+          <w:tcPr>
+            <w:tcW w:w="2058" w:type="dxa"/>
+            <w:vMerge/>
             <w:tcBorders>
-              <w:top w:val="single" w:sz="4" w:space="0" w:color="auto"/>
               <w:left w:val="single" w:sz="4" w:space="0" w:color="auto"/>
               <w:bottom w:val="single" w:sz="4" w:space="0" w:color="auto"/>
               <w:right w:val="single" w:sz="4" w:space="0" w:color="auto"/>
@@ -2085,70 +2437,22 @@
           <w:p>
             <w:pPr>
               <w:pStyle w:val="TableParagraph"/>
-              <w:ind w:left="107" w:right="95"/>
-              <w:jc w:val="center"/>
-              <w:rPr>
-                <w:b/>
-                <w:sz w:val="20"/>
-                <w:szCs w:val="20"/>
-              </w:rPr>
-            </w:pPr>
-            <w:r>
-              <w:rPr>
-                <w:b/>
-                <w:sz w:val="20"/>
-                <w:szCs w:val="20"/>
-              </w:rPr>
-              <w:t>Mostly:</w:t>
-            </w:r>
-          </w:p>
-          <w:p>
-            <w:pPr>
-              <w:pStyle w:val="TableParagraph"/>
-              <w:ind w:left="107" w:right="95"/>
-              <w:jc w:val="center"/>
-              <w:rPr>
-                <w:sz w:val="20"/>
-                <w:szCs w:val="20"/>
-              </w:rPr>
-            </w:pPr>
-            <w:r>
-              <w:rPr>
-                <w:w w:val="95"/>
-                <w:sz w:val="20"/>
-                <w:szCs w:val="20"/>
-              </w:rPr>
-              <w:t xml:space="preserve">Na-Plagioclase, </w:t>
-            </w:r>
-            <w:r>
-              <w:rPr>
-                <w:sz w:val="20"/>
-                <w:szCs w:val="20"/>
-              </w:rPr>
-              <w:t xml:space="preserve">Ca-plagioclase, amphibole </w:t>
-            </w:r>
-            <w:r>
-              <w:rPr>
-                <w:b/>
-                <w:sz w:val="20"/>
-                <w:szCs w:val="20"/>
-              </w:rPr>
-              <w:t xml:space="preserve">Some: </w:t>
-            </w:r>
-            <w:r>
-              <w:rPr>
-                <w:sz w:val="20"/>
-                <w:szCs w:val="20"/>
-              </w:rPr>
-              <w:t>biotite</w:t>
-            </w:r>
-          </w:p>
-        </w:tc>
-        <w:tc>
-          <w:tcPr>
-            <w:tcW w:w="1899" w:type="dxa"/>
+              <w:ind w:left="107" w:right="81"/>
+              <w:jc w:val="center"/>
+              <w:rPr>
+                <w:b/>
+                <w:sz w:val="20"/>
+                <w:szCs w:val="20"/>
+              </w:rPr>
+            </w:pPr>
+          </w:p>
+        </w:tc>
+        <w:tc>
+          <w:tcPr>
+            <w:tcW w:w="1800" w:type="dxa"/>
+            <w:gridSpan w:val="2"/>
+            <w:vMerge/>
             <w:tcBorders>
-              <w:top w:val="single" w:sz="4" w:space="0" w:color="auto"/>
               <w:left w:val="single" w:sz="4" w:space="0" w:color="auto"/>
               <w:bottom w:val="single" w:sz="4" w:space="0" w:color="auto"/>
               <w:right w:val="single" w:sz="4" w:space="0" w:color="auto"/>
@@ -2159,61 +2463,21 @@
           <w:p>
             <w:pPr>
               <w:pStyle w:val="TableParagraph"/>
-              <w:ind w:left="85" w:right="79"/>
-              <w:jc w:val="center"/>
-              <w:rPr>
-                <w:sz w:val="20"/>
-                <w:szCs w:val="20"/>
-              </w:rPr>
-            </w:pPr>
-            <w:r>
-              <w:rPr>
-                <w:b/>
-                <w:sz w:val="20"/>
-                <w:szCs w:val="20"/>
-              </w:rPr>
-              <w:t xml:space="preserve">Mostly: </w:t>
-            </w:r>
-            <w:r>
-              <w:rPr>
-                <w:sz w:val="20"/>
-                <w:szCs w:val="20"/>
-              </w:rPr>
-              <w:t>Ca-plagioclase, pyroxene</w:t>
-            </w:r>
-          </w:p>
-          <w:p>
-            <w:pPr>
-              <w:pStyle w:val="TableParagraph"/>
-              <w:ind w:left="85" w:right="79"/>
-              <w:jc w:val="center"/>
-              <w:rPr>
-                <w:sz w:val="20"/>
-                <w:szCs w:val="20"/>
-              </w:rPr>
-            </w:pPr>
-            <w:r>
-              <w:rPr>
-                <w:b/>
-                <w:sz w:val="20"/>
-                <w:szCs w:val="20"/>
-              </w:rPr>
-              <w:t xml:space="preserve">Some: </w:t>
-            </w:r>
-            <w:r>
-              <w:rPr>
-                <w:sz w:val="20"/>
-                <w:szCs w:val="20"/>
-              </w:rPr>
-              <w:t>amphibole</w:t>
-            </w:r>
-          </w:p>
-        </w:tc>
-        <w:tc>
-          <w:tcPr>
-            <w:tcW w:w="1637" w:type="dxa"/>
+              <w:ind w:left="107" w:right="95"/>
+              <w:jc w:val="center"/>
+              <w:rPr>
+                <w:b/>
+                <w:sz w:val="20"/>
+                <w:szCs w:val="20"/>
+              </w:rPr>
+            </w:pPr>
+          </w:p>
+        </w:tc>
+        <w:tc>
+          <w:tcPr>
+            <w:tcW w:w="1899" w:type="dxa"/>
+            <w:vMerge/>
             <w:tcBorders>
-              <w:top w:val="single" w:sz="4" w:space="0" w:color="auto"/>
               <w:left w:val="single" w:sz="4" w:space="0" w:color="auto"/>
               <w:bottom w:val="single" w:sz="4" w:space="0" w:color="auto"/>
               <w:right w:val="single" w:sz="4" w:space="0" w:color="auto"/>
@@ -2224,28 +2488,39 @@
           <w:p>
             <w:pPr>
               <w:pStyle w:val="TableParagraph"/>
+              <w:ind w:left="85" w:right="79"/>
+              <w:jc w:val="center"/>
+              <w:rPr>
+                <w:b/>
+                <w:sz w:val="20"/>
+                <w:szCs w:val="20"/>
+              </w:rPr>
+            </w:pPr>
+          </w:p>
+        </w:tc>
+        <w:tc>
+          <w:tcPr>
+            <w:tcW w:w="1637" w:type="dxa"/>
+            <w:vMerge/>
+            <w:tcBorders>
+              <w:left w:val="single" w:sz="4" w:space="0" w:color="auto"/>
+              <w:bottom w:val="single" w:sz="4" w:space="0" w:color="auto"/>
+              <w:right w:val="single" w:sz="4" w:space="0" w:color="auto"/>
+            </w:tcBorders>
+            <w:shd w:val="clear" w:color="auto" w:fill="auto"/>
+            <w:vAlign w:val="center"/>
+          </w:tcPr>
+          <w:p>
+            <w:pPr>
+              <w:pStyle w:val="TableParagraph"/>
               <w:ind w:left="107" w:right="196"/>
               <w:jc w:val="center"/>
               <w:rPr>
-                <w:sz w:val="20"/>
-                <w:szCs w:val="20"/>
-              </w:rPr>
-            </w:pPr>
-            <w:r>
-              <w:rPr>
-                <w:b/>
-                <w:sz w:val="20"/>
-                <w:szCs w:val="20"/>
-              </w:rPr>
-              <w:t xml:space="preserve">Mostly: </w:t>
-            </w:r>
-            <w:r>
-              <w:rPr>
-                <w:sz w:val="20"/>
-                <w:szCs w:val="20"/>
-              </w:rPr>
-              <w:t>pyroxene and olivine</w:t>
-            </w:r>
+                <w:b/>
+                <w:sz w:val="20"/>
+                <w:szCs w:val="20"/>
+              </w:rPr>
+            </w:pPr>
           </w:p>
         </w:tc>
       </w:tr>
@@ -2299,25 +2574,7 @@
                 <w:sz w:val="16"/>
                 <w:szCs w:val="16"/>
               </w:rPr>
-              <w:t>(</w:t>
-            </w:r>
-            <w:proofErr w:type="gramStart"/>
-            <w:r>
-              <w:rPr>
-                <w:i/>
-                <w:sz w:val="16"/>
-                <w:szCs w:val="16"/>
-              </w:rPr>
-              <w:t>crystals</w:t>
-            </w:r>
-            <w:proofErr w:type="gramEnd"/>
-            <w:r>
-              <w:rPr>
-                <w:i/>
-                <w:sz w:val="16"/>
-                <w:szCs w:val="16"/>
-              </w:rPr>
-              <w:t xml:space="preserve"> 1 mm–1 cm)</w:t>
+              <w:t>(crystals 1 mm–1 cm)</w:t>
             </w:r>
           </w:p>
         </w:tc>
@@ -2481,25 +2738,7 @@
                 <w:sz w:val="16"/>
                 <w:szCs w:val="16"/>
               </w:rPr>
-              <w:t>(</w:t>
-            </w:r>
-            <w:proofErr w:type="gramStart"/>
-            <w:r>
-              <w:rPr>
-                <w:i/>
-                <w:sz w:val="16"/>
-                <w:szCs w:val="16"/>
-              </w:rPr>
-              <w:t>crystals</w:t>
-            </w:r>
-            <w:proofErr w:type="gramEnd"/>
-            <w:r>
-              <w:rPr>
-                <w:i/>
-                <w:sz w:val="16"/>
-                <w:szCs w:val="16"/>
-              </w:rPr>
-              <w:t xml:space="preserve"> larger than 1 cm)</w:t>
+              <w:t>(crystals larger than 1 cm)</w:t>
             </w:r>
           </w:p>
         </w:tc>
@@ -3473,11 +3712,45 @@
           <w:sz w:val="17"/>
         </w:rPr>
       </w:pPr>
+    </w:p>
+    <w:p>
+      <w:pPr>
+        <w:widowControl/>
+        <w:autoSpaceDE/>
+        <w:autoSpaceDN/>
+        <w:spacing w:after="160" w:line="259" w:lineRule="auto"/>
+        <w:rPr>
+          <w:rFonts w:ascii="Arial" w:hAnsi="Arial" w:cs="Arial"/>
+          <w:b/>
+          <w:sz w:val="17"/>
+          <w:szCs w:val="24"/>
+        </w:rPr>
+      </w:pPr>
+      <w:r>
+        <w:rPr>
+          <w:rFonts w:ascii="Arial" w:hAnsi="Arial" w:cs="Arial"/>
+          <w:b/>
+          <w:sz w:val="17"/>
+        </w:rPr>
+        <w:br w:type="page"/>
+      </w:r>
+    </w:p>
+    <w:p>
+      <w:pPr>
+        <w:pStyle w:val="BodyText"/>
+        <w:jc w:val="both"/>
+        <w:rPr>
+          <w:rFonts w:ascii="Arial" w:hAnsi="Arial" w:cs="Arial"/>
+          <w:b/>
+          <w:sz w:val="17"/>
+        </w:rPr>
+      </w:pPr>
       <w:r>
         <w:rPr>
           <w:rFonts w:ascii="Arial" w:hAnsi="Arial" w:cs="Arial"/>
           <w:noProof/>
         </w:rPr>
+        <w:lastRenderedPageBreak/>
         <mc:AlternateContent>
           <mc:Choice Requires="wps">
             <w:drawing>
@@ -3655,7 +3928,6 @@
                 <w:b/>
                 <w:sz w:val="28"/>
               </w:rPr>
-              <w:lastRenderedPageBreak/>
               <w:t>6</w:t>
             </w:r>
           </w:p>
@@ -4490,8 +4762,8 @@
           <w:rFonts w:ascii="Arial" w:hAnsi="Arial" w:cs="Arial"/>
         </w:rPr>
         <w:sectPr>
-          <w:footerReference w:type="even" r:id="rId6"/>
-          <w:footerReference w:type="default" r:id="rId7"/>
+          <w:footerReference w:type="even" r:id="rId8"/>
+          <w:footerReference w:type="default" r:id="rId9"/>
           <w:pgSz w:w="12240" w:h="15840"/>
           <w:pgMar w:top="1440" w:right="1440" w:bottom="1440" w:left="1440" w:header="0" w:footer="642" w:gutter="0"/>
           <w:pgNumType w:start="55"/>
@@ -4547,11 +4819,15 @@
               <w:jc w:val="center"/>
               <w:rPr>
                 <w:b/>
-              </w:rPr>
-            </w:pPr>
-            <w:r>
-              <w:rPr>
-                <w:b/>
+                <w:sz w:val="20"/>
+                <w:szCs w:val="20"/>
+              </w:rPr>
+            </w:pPr>
+            <w:r>
+              <w:rPr>
+                <w:b/>
+                <w:sz w:val="20"/>
+                <w:szCs w:val="20"/>
               </w:rPr>
               <w:lastRenderedPageBreak/>
               <w:t>Inferred Rock Origin/History (cooling rate, Bowens</w:t>
@@ -4571,6 +4847,8 @@
             <w:r>
               <w:rPr>
                 <w:b/>
+                <w:sz w:val="20"/>
+                <w:szCs w:val="20"/>
               </w:rPr>
               <w:t>Reaction Series)</w:t>
             </w:r>
@@ -5667,14 +5945,253 @@
       </w:r>
     </w:p>
     <w:p>
-      <w:r>
-        <w:rPr>
-          <w:rFonts w:ascii="Arial" w:hAnsi="Arial" w:cs="Arial"/>
+      <w:pPr>
+        <w:jc w:val="center"/>
+        <w:rPr>
+          <w:rFonts w:ascii="Arial" w:hAnsi="Arial" w:cs="Arial"/>
+          <w:b/>
+          <w:bCs/>
+          <w:i/>
+          <w:iCs/>
+        </w:rPr>
+      </w:pPr>
+      <w:r>
+        <w:rPr>
+          <w:rFonts w:ascii="Arial" w:hAnsi="Arial" w:cs="Arial"/>
+          <w:b/>
+          <w:bCs/>
+          <w:i/>
+          <w:iCs/>
         </w:rPr>
         <w:lastRenderedPageBreak/>
-        <w:t>NOTES</w:t>
+        <w:t>REFERENCES</w:t>
       </w:r>
     </w:p>
+    <w:p>
+      <w:pPr>
+        <w:tabs>
+          <w:tab w:val="left" w:pos="1710"/>
+        </w:tabs>
+        <w:spacing w:line="256" w:lineRule="auto"/>
+        <w:ind w:left="360" w:right="90" w:hanging="360"/>
+        <w:rPr>
+          <w:rFonts w:ascii="Arial" w:hAnsi="Arial" w:cs="Arial"/>
+        </w:rPr>
+      </w:pPr>
+    </w:p>
+    <w:p>
+      <w:pPr>
+        <w:tabs>
+          <w:tab w:val="left" w:pos="1710"/>
+        </w:tabs>
+        <w:spacing w:line="256" w:lineRule="auto"/>
+        <w:ind w:left="360" w:right="90" w:hanging="360"/>
+        <w:rPr>
+          <w:rFonts w:ascii="Arial" w:hAnsi="Arial" w:cs="Arial"/>
+        </w:rPr>
+      </w:pPr>
+      <w:r>
+        <w:rPr>
+          <w:rFonts w:ascii="Arial" w:hAnsi="Arial" w:cs="Arial"/>
+        </w:rPr>
+        <w:t>Earle</w:t>
+      </w:r>
+      <w:r>
+        <w:rPr>
+          <w:rFonts w:ascii="Arial" w:hAnsi="Arial" w:cs="Arial"/>
+        </w:rPr>
+        <w:t>,</w:t>
+      </w:r>
+      <w:r>
+        <w:rPr>
+          <w:rFonts w:ascii="Arial" w:hAnsi="Arial" w:cs="Arial"/>
+        </w:rPr>
+        <w:t xml:space="preserve"> Stephen,</w:t>
+      </w:r>
+      <w:r>
+        <w:rPr>
+          <w:rFonts w:ascii="Arial" w:hAnsi="Arial" w:cs="Arial"/>
+        </w:rPr>
+        <w:t xml:space="preserve"> 2014, “Bowen's Reaction Series</w:t>
+      </w:r>
+      <w:r>
+        <w:rPr>
+          <w:rFonts w:ascii="Arial" w:hAnsi="Arial" w:cs="Arial"/>
+        </w:rPr>
+        <w:t>,”</w:t>
+      </w:r>
+      <w:r>
+        <w:rPr>
+          <w:rFonts w:ascii="Arial" w:hAnsi="Arial" w:cs="Arial"/>
+        </w:rPr>
+        <w:t xml:space="preserve"> </w:t>
+      </w:r>
+      <w:hyperlink r:id="rId10" w:history="1">
+        <w:r>
+          <w:rPr>
+            <w:rStyle w:val="Hyperlink"/>
+            <w:rFonts w:ascii="Arial" w:hAnsi="Arial" w:cs="Arial"/>
+          </w:rPr>
+          <w:t>https://opentextbc.ca/physicalgeologyearle/wp-content/uploads/sites/145/2016/06/Bowen-reaction2.png</w:t>
+        </w:r>
+      </w:hyperlink>
+      <w:r>
+        <w:rPr>
+          <w:rFonts w:ascii="Arial" w:hAnsi="Arial" w:cs="Arial"/>
+        </w:rPr>
+        <w:t>; last access: 2022-07-06.</w:t>
+      </w:r>
+    </w:p>
+    <w:p>
+      <w:pPr>
+        <w:tabs>
+          <w:tab w:val="left" w:pos="1710"/>
+        </w:tabs>
+        <w:spacing w:line="256" w:lineRule="auto"/>
+        <w:ind w:left="360" w:right="90" w:hanging="360"/>
+        <w:rPr>
+          <w:rFonts w:ascii="Arial" w:hAnsi="Arial" w:cs="Arial"/>
+        </w:rPr>
+      </w:pPr>
+      <w:r>
+        <w:rPr>
+          <w:rFonts w:ascii="Arial" w:hAnsi="Arial" w:cs="Arial"/>
+        </w:rPr>
+        <w:t>USGS</w:t>
+      </w:r>
+      <w:r>
+        <w:rPr>
+          <w:rFonts w:ascii="Arial" w:hAnsi="Arial" w:cs="Arial"/>
+        </w:rPr>
+        <w:t>,</w:t>
+      </w:r>
+      <w:r>
+        <w:rPr>
+          <w:rFonts w:ascii="Arial" w:hAnsi="Arial" w:cs="Arial"/>
+        </w:rPr>
+        <w:t xml:space="preserve"> 2019a</w:t>
+      </w:r>
+      <w:r>
+        <w:rPr>
+          <w:rFonts w:ascii="Arial" w:hAnsi="Arial" w:cs="Arial"/>
+        </w:rPr>
+        <w:t>,</w:t>
+      </w:r>
+      <w:r>
+        <w:rPr>
+          <w:rFonts w:ascii="Arial" w:hAnsi="Arial" w:cs="Arial"/>
+        </w:rPr>
+        <w:t xml:space="preserve"> “What Are Igneous Rocks?” United States Geological Survey. Accessed September 3, 2019. </w:t>
+      </w:r>
+      <w:r>
+        <w:rPr>
+          <w:rFonts w:ascii="Arial" w:hAnsi="Arial" w:cs="Arial"/>
+          <w:color w:val="0562C1"/>
+          <w:u w:val="single" w:color="0562C1"/>
+        </w:rPr>
+        <w:t>https://</w:t>
+      </w:r>
+      <w:hyperlink r:id="rId11">
+        <w:r>
+          <w:rPr>
+            <w:rFonts w:ascii="Arial" w:hAnsi="Arial" w:cs="Arial"/>
+            <w:color w:val="0562C1"/>
+            <w:u w:val="single" w:color="0562C1"/>
+          </w:rPr>
+          <w:t>www.usgs.gov/faqs/what-are-igneous-rocks?qt-news_science_products=0#qt-</w:t>
+        </w:r>
+      </w:hyperlink>
+      <w:r>
+        <w:rPr>
+          <w:rFonts w:ascii="Arial" w:hAnsi="Arial" w:cs="Arial"/>
+          <w:color w:val="0562C1"/>
+          <w:u w:val="single" w:color="0562C1"/>
+        </w:rPr>
+        <w:t>news_science_products</w:t>
+      </w:r>
+      <w:r>
+        <w:rPr>
+          <w:rFonts w:ascii="Arial" w:hAnsi="Arial" w:cs="Arial"/>
+        </w:rPr>
+        <w:t>.</w:t>
+      </w:r>
+    </w:p>
+    <w:p>
+      <w:pPr>
+        <w:tabs>
+          <w:tab w:val="left" w:pos="1710"/>
+        </w:tabs>
+        <w:spacing w:line="254" w:lineRule="auto"/>
+        <w:ind w:left="360" w:right="90" w:hanging="360"/>
+        <w:rPr>
+          <w:rFonts w:ascii="Arial" w:hAnsi="Arial" w:cs="Arial"/>
+        </w:rPr>
+      </w:pPr>
+      <w:r>
+        <w:rPr>
+          <w:rFonts w:ascii="Arial" w:hAnsi="Arial" w:cs="Arial"/>
+        </w:rPr>
+        <w:t>Wikipedia</w:t>
+      </w:r>
+      <w:r>
+        <w:rPr>
+          <w:rFonts w:ascii="Arial" w:hAnsi="Arial" w:cs="Arial"/>
+        </w:rPr>
+        <w:t>,</w:t>
+      </w:r>
+      <w:r>
+        <w:rPr>
+          <w:rFonts w:ascii="Arial" w:hAnsi="Arial" w:cs="Arial"/>
+        </w:rPr>
+        <w:t xml:space="preserve"> “Bowen’s Reaction Series</w:t>
+      </w:r>
+      <w:r>
+        <w:rPr>
+          <w:rFonts w:ascii="Arial" w:hAnsi="Arial" w:cs="Arial"/>
+        </w:rPr>
+        <w:t>,</w:t>
+      </w:r>
+      <w:r>
+        <w:rPr>
+          <w:rFonts w:ascii="Arial" w:hAnsi="Arial" w:cs="Arial"/>
+        </w:rPr>
+        <w:t xml:space="preserve">” </w:t>
+      </w:r>
+      <w:hyperlink r:id="rId12" w:history="1">
+        <w:r>
+          <w:rPr>
+            <w:rStyle w:val="Hyperlink"/>
+            <w:rFonts w:ascii="Arial" w:hAnsi="Arial" w:cs="Arial"/>
+          </w:rPr>
+          <w:t>https://en.wikipedia.org/wiki/Bowen%27s_reaction_series</w:t>
+        </w:r>
+      </w:hyperlink>
+      <w:r>
+        <w:rPr>
+          <w:rFonts w:ascii="Arial" w:hAnsi="Arial" w:cs="Arial"/>
+        </w:rPr>
+        <w:t>; last access:</w:t>
+      </w:r>
+      <w:r>
+        <w:rPr>
+          <w:rFonts w:ascii="Arial" w:hAnsi="Arial" w:cs="Arial"/>
+        </w:rPr>
+        <w:t xml:space="preserve"> </w:t>
+      </w:r>
+      <w:r>
+        <w:rPr>
+          <w:rFonts w:ascii="Arial" w:hAnsi="Arial" w:cs="Arial"/>
+        </w:rPr>
+        <w:t>2019-09-30</w:t>
+      </w:r>
+      <w:r>
+        <w:rPr>
+          <w:rFonts w:ascii="Arial" w:hAnsi="Arial" w:cs="Arial"/>
+        </w:rPr>
+        <w:t>.</w:t>
+      </w:r>
+    </w:p>
+    <w:p/>
     <w:sectPr>
       <w:pgSz w:w="12240" w:h="15840"/>
       <w:pgMar w:top="1440" w:right="1440" w:bottom="1440" w:left="1440" w:header="720" w:footer="720" w:gutter="0"/>
@@ -5683,6 +6200,25 @@
     </w:sectPr>
   </w:body>
 </w:document>
+</file>
+
+<file path=word/endnotes.xml><?xml version="1.0" encoding="utf-8"?>
+<w:endnotes xmlns:wpc="http://schemas.microsoft.com/office/word/2010/wordprocessingCanvas" xmlns:cx="http://schemas.microsoft.com/office/drawing/2014/chartex" xmlns:cx1="http://schemas.microsoft.com/office/drawing/2015/9/8/chartex" xmlns:cx2="http://schemas.microsoft.com/office/drawing/2015/10/21/chartex" xmlns:cx3="http://schemas.microsoft.com/office/drawing/2016/5/9/chartex" xmlns:cx4="http://schemas.microsoft.com/office/drawing/2016/5/10/chartex" xmlns:cx5="http://schemas.microsoft.com/office/drawing/2016/5/11/chartex" xmlns:cx6="http://schemas.microsoft.com/office/drawing/2016/5/12/chartex" xmlns:cx7="http://schemas.microsoft.com/office/drawing/2016/5/13/chartex" xmlns:cx8="http://schemas.microsoft.com/office/drawing/2016/5/14/chartex" xmlns:mc="http://schemas.openxmlformats.org/markup-compatibility/2006" xmlns:aink="http://schemas.microsoft.com/office/drawing/2016/ink" xmlns:am3d="http://schemas.microsoft.com/office/drawing/2017/model3d" xmlns:o="urn:schemas-microsoft-com:office:office" xmlns:oel="http://schemas.microsoft.com/office/2019/extlst" xmlns:r="http://schemas.openxmlformats.org/officeDocument/2006/relationships" xmlns:m="http://schemas.openxmlformats.org/officeDocument/2006/math" xmlns:v="urn:schemas-microsoft-com:vml" xmlns:wp14="http://schemas.microsoft.com/office/word/2010/wordprocessingDrawing" xmlns:wp="http://schemas.openxmlformats.org/drawingml/2006/wordprocessingDrawing" xmlns:w10="urn:schemas-microsoft-com:office:word" xmlns:w="http://schemas.openxmlformats.org/wordprocessingml/2006/main" xmlns:w14="http://schemas.microsoft.com/office/word/2010/wordml" xmlns:w15="http://schemas.microsoft.com/office/word/2012/wordml" xmlns:w16cex="http://schemas.microsoft.com/office/word/2018/wordml/cex" xmlns:w16cid="http://schemas.microsoft.com/office/word/2016/wordml/cid" xmlns:w16="http://schemas.microsoft.com/office/word/2018/wordml" xmlns:w16sdtdh="http://schemas.microsoft.com/office/word/2020/wordml/sdtdatahash" xmlns:w16se="http://schemas.microsoft.com/office/word/2015/wordml/symex" xmlns:wpg="http://schemas.microsoft.com/office/word/2010/wordprocessingGroup" xmlns:wpi="http://schemas.microsoft.com/office/word/2010/wordprocessingInk" xmlns:wne="http://schemas.microsoft.com/office/word/2006/wordml" xmlns:wps="http://schemas.microsoft.com/office/word/2010/wordprocessingShape" mc:Ignorable="w14 w15 w16se w16cid w16 w16cex w16sdtdh wp14">
+  <w:endnote w:type="separator" w:id="-1">
+    <w:p>
+      <w:r>
+        <w:separator/>
+      </w:r>
+    </w:p>
+  </w:endnote>
+  <w:endnote w:type="continuationSeparator" w:id="0">
+    <w:p>
+      <w:r>
+        <w:continuationSeparator/>
+      </w:r>
+    </w:p>
+  </w:endnote>
+</w:endnotes>
 </file>
 
 <file path=word/footer1.xml><?xml version="1.0" encoding="utf-8"?>
@@ -5752,9 +6288,141 @@
 </w:ftr>
 </file>
 
+<file path=word/footnotes.xml><?xml version="1.0" encoding="utf-8"?>
+<w:footnotes xmlns:wpc="http://schemas.microsoft.com/office/word/2010/wordprocessingCanvas" xmlns:cx="http://schemas.microsoft.com/office/drawing/2014/chartex" xmlns:cx1="http://schemas.microsoft.com/office/drawing/2015/9/8/chartex" xmlns:cx2="http://schemas.microsoft.com/office/drawing/2015/10/21/chartex" xmlns:cx3="http://schemas.microsoft.com/office/drawing/2016/5/9/chartex" xmlns:cx4="http://schemas.microsoft.com/office/drawing/2016/5/10/chartex" xmlns:cx5="http://schemas.microsoft.com/office/drawing/2016/5/11/chartex" xmlns:cx6="http://schemas.microsoft.com/office/drawing/2016/5/12/chartex" xmlns:cx7="http://schemas.microsoft.com/office/drawing/2016/5/13/chartex" xmlns:cx8="http://schemas.microsoft.com/office/drawing/2016/5/14/chartex" xmlns:mc="http://schemas.openxmlformats.org/markup-compatibility/2006" xmlns:aink="http://schemas.microsoft.com/office/drawing/2016/ink" xmlns:am3d="http://schemas.microsoft.com/office/drawing/2017/model3d" xmlns:o="urn:schemas-microsoft-com:office:office" xmlns:oel="http://schemas.microsoft.com/office/2019/extlst" xmlns:r="http://schemas.openxmlformats.org/officeDocument/2006/relationships" xmlns:m="http://schemas.openxmlformats.org/officeDocument/2006/math" xmlns:v="urn:schemas-microsoft-com:vml" xmlns:wp14="http://schemas.microsoft.com/office/word/2010/wordprocessingDrawing" xmlns:wp="http://schemas.openxmlformats.org/drawingml/2006/wordprocessingDrawing" xmlns:w10="urn:schemas-microsoft-com:office:word" xmlns:w="http://schemas.openxmlformats.org/wordprocessingml/2006/main" xmlns:w14="http://schemas.microsoft.com/office/word/2010/wordml" xmlns:w15="http://schemas.microsoft.com/office/word/2012/wordml" xmlns:w16cex="http://schemas.microsoft.com/office/word/2018/wordml/cex" xmlns:w16cid="http://schemas.microsoft.com/office/word/2016/wordml/cid" xmlns:w16="http://schemas.microsoft.com/office/word/2018/wordml" xmlns:w16sdtdh="http://schemas.microsoft.com/office/word/2020/wordml/sdtdatahash" xmlns:w16se="http://schemas.microsoft.com/office/word/2015/wordml/symex" xmlns:wpg="http://schemas.microsoft.com/office/word/2010/wordprocessingGroup" xmlns:wpi="http://schemas.microsoft.com/office/word/2010/wordprocessingInk" xmlns:wne="http://schemas.microsoft.com/office/word/2006/wordml" xmlns:wps="http://schemas.microsoft.com/office/word/2010/wordprocessingShape" mc:Ignorable="w14 w15 w16se w16cid w16 w16cex w16sdtdh wp14">
+  <w:footnote w:type="separator" w:id="-1">
+    <w:p>
+      <w:r>
+        <w:separator/>
+      </w:r>
+    </w:p>
+  </w:footnote>
+  <w:footnote w:type="continuationSeparator" w:id="0">
+    <w:p>
+      <w:r>
+        <w:continuationSeparator/>
+      </w:r>
+    </w:p>
+  </w:footnote>
+</w:footnotes>
+</file>
+
 <file path=word/numbering.xml><?xml version="1.0" encoding="utf-8"?>
 <w:numbering xmlns:wpc="http://schemas.microsoft.com/office/word/2010/wordprocessingCanvas" xmlns:cx="http://schemas.microsoft.com/office/drawing/2014/chartex" xmlns:cx1="http://schemas.microsoft.com/office/drawing/2015/9/8/chartex" xmlns:cx2="http://schemas.microsoft.com/office/drawing/2015/10/21/chartex" xmlns:cx3="http://schemas.microsoft.com/office/drawing/2016/5/9/chartex" xmlns:cx4="http://schemas.microsoft.com/office/drawing/2016/5/10/chartex" xmlns:cx5="http://schemas.microsoft.com/office/drawing/2016/5/11/chartex" xmlns:cx6="http://schemas.microsoft.com/office/drawing/2016/5/12/chartex" xmlns:cx7="http://schemas.microsoft.com/office/drawing/2016/5/13/chartex" xmlns:cx8="http://schemas.microsoft.com/office/drawing/2016/5/14/chartex" xmlns:mc="http://schemas.openxmlformats.org/markup-compatibility/2006" xmlns:aink="http://schemas.microsoft.com/office/drawing/2016/ink" xmlns:am3d="http://schemas.microsoft.com/office/drawing/2017/model3d" xmlns:o="urn:schemas-microsoft-com:office:office" xmlns:oel="http://schemas.microsoft.com/office/2019/extlst" xmlns:r="http://schemas.openxmlformats.org/officeDocument/2006/relationships" xmlns:m="http://schemas.openxmlformats.org/officeDocument/2006/math" xmlns:v="urn:schemas-microsoft-com:vml" xmlns:wp14="http://schemas.microsoft.com/office/word/2010/wordprocessingDrawing" xmlns:wp="http://schemas.openxmlformats.org/drawingml/2006/wordprocessingDrawing" xmlns:w10="urn:schemas-microsoft-com:office:word" xmlns:w="http://schemas.openxmlformats.org/wordprocessingml/2006/main" xmlns:w14="http://schemas.microsoft.com/office/word/2010/wordml" xmlns:w15="http://schemas.microsoft.com/office/word/2012/wordml" xmlns:w16cex="http://schemas.microsoft.com/office/word/2018/wordml/cex" xmlns:w16cid="http://schemas.microsoft.com/office/word/2016/wordml/cid" xmlns:w16="http://schemas.microsoft.com/office/word/2018/wordml" xmlns:w16sdtdh="http://schemas.microsoft.com/office/word/2020/wordml/sdtdatahash" xmlns:w16se="http://schemas.microsoft.com/office/word/2015/wordml/symex" xmlns:wpg="http://schemas.microsoft.com/office/word/2010/wordprocessingGroup" xmlns:wpi="http://schemas.microsoft.com/office/word/2010/wordprocessingInk" xmlns:wne="http://schemas.microsoft.com/office/word/2006/wordml" xmlns:wps="http://schemas.microsoft.com/office/word/2010/wordprocessingShape" mc:Ignorable="w14 w15 w16se w16cid w16 w16cex w16sdtdh wp14">
   <w:abstractNum w:abstractNumId="0" w15:restartNumberingAfterBreak="0">
+    <w:nsid w:val="02EF3DFA"/>
+    <w:multiLevelType w:val="hybridMultilevel"/>
+    <w:tmpl w:val="B186016A"/>
+    <w:lvl w:ilvl="0" w:tplc="04090001">
+      <w:start w:val="1"/>
+      <w:numFmt w:val="bullet"/>
+      <w:lvlText w:val=""/>
+      <w:lvlJc w:val="left"/>
+      <w:pPr>
+        <w:ind w:left="720" w:hanging="360"/>
+      </w:pPr>
+      <w:rPr>
+        <w:rFonts w:ascii="Symbol" w:hAnsi="Symbol" w:hint="default"/>
+      </w:rPr>
+    </w:lvl>
+    <w:lvl w:ilvl="1" w:tplc="04090003">
+      <w:start w:val="1"/>
+      <w:numFmt w:val="bullet"/>
+      <w:lvlText w:val="o"/>
+      <w:lvlJc w:val="left"/>
+      <w:pPr>
+        <w:ind w:left="1440" w:hanging="360"/>
+      </w:pPr>
+      <w:rPr>
+        <w:rFonts w:ascii="Courier New" w:hAnsi="Courier New" w:cs="Courier New" w:hint="default"/>
+      </w:rPr>
+    </w:lvl>
+    <w:lvl w:ilvl="2" w:tplc="04090005">
+      <w:start w:val="1"/>
+      <w:numFmt w:val="bullet"/>
+      <w:lvlText w:val=""/>
+      <w:lvlJc w:val="left"/>
+      <w:pPr>
+        <w:ind w:left="2160" w:hanging="360"/>
+      </w:pPr>
+      <w:rPr>
+        <w:rFonts w:ascii="Wingdings" w:hAnsi="Wingdings" w:hint="default"/>
+      </w:rPr>
+    </w:lvl>
+    <w:lvl w:ilvl="3" w:tplc="04090001" w:tentative="1">
+      <w:start w:val="1"/>
+      <w:numFmt w:val="bullet"/>
+      <w:lvlText w:val=""/>
+      <w:lvlJc w:val="left"/>
+      <w:pPr>
+        <w:ind w:left="2880" w:hanging="360"/>
+      </w:pPr>
+      <w:rPr>
+        <w:rFonts w:ascii="Symbol" w:hAnsi="Symbol" w:hint="default"/>
+      </w:rPr>
+    </w:lvl>
+    <w:lvl w:ilvl="4" w:tplc="04090003" w:tentative="1">
+      <w:start w:val="1"/>
+      <w:numFmt w:val="bullet"/>
+      <w:lvlText w:val="o"/>
+      <w:lvlJc w:val="left"/>
+      <w:pPr>
+        <w:ind w:left="3600" w:hanging="360"/>
+      </w:pPr>
+      <w:rPr>
+        <w:rFonts w:ascii="Courier New" w:hAnsi="Courier New" w:cs="Courier New" w:hint="default"/>
+      </w:rPr>
+    </w:lvl>
+    <w:lvl w:ilvl="5" w:tplc="04090005" w:tentative="1">
+      <w:start w:val="1"/>
+      <w:numFmt w:val="bullet"/>
+      <w:lvlText w:val=""/>
+      <w:lvlJc w:val="left"/>
+      <w:pPr>
+        <w:ind w:left="4320" w:hanging="360"/>
+      </w:pPr>
+      <w:rPr>
+        <w:rFonts w:ascii="Wingdings" w:hAnsi="Wingdings" w:hint="default"/>
+      </w:rPr>
+    </w:lvl>
+    <w:lvl w:ilvl="6" w:tplc="04090001" w:tentative="1">
+      <w:start w:val="1"/>
+      <w:numFmt w:val="bullet"/>
+      <w:lvlText w:val=""/>
+      <w:lvlJc w:val="left"/>
+      <w:pPr>
+        <w:ind w:left="5040" w:hanging="360"/>
+      </w:pPr>
+      <w:rPr>
+        <w:rFonts w:ascii="Symbol" w:hAnsi="Symbol" w:hint="default"/>
+      </w:rPr>
+    </w:lvl>
+    <w:lvl w:ilvl="7" w:tplc="04090003" w:tentative="1">
+      <w:start w:val="1"/>
+      <w:numFmt w:val="bullet"/>
+      <w:lvlText w:val="o"/>
+      <w:lvlJc w:val="left"/>
+      <w:pPr>
+        <w:ind w:left="5760" w:hanging="360"/>
+      </w:pPr>
+      <w:rPr>
+        <w:rFonts w:ascii="Courier New" w:hAnsi="Courier New" w:cs="Courier New" w:hint="default"/>
+      </w:rPr>
+    </w:lvl>
+    <w:lvl w:ilvl="8" w:tplc="04090005" w:tentative="1">
+      <w:start w:val="1"/>
+      <w:numFmt w:val="bullet"/>
+      <w:lvlText w:val=""/>
+      <w:lvlJc w:val="left"/>
+      <w:pPr>
+        <w:ind w:left="6480" w:hanging="360"/>
+      </w:pPr>
+      <w:rPr>
+        <w:rFonts w:ascii="Wingdings" w:hAnsi="Wingdings" w:hint="default"/>
+      </w:rPr>
+    </w:lvl>
+  </w:abstractNum>
+  <w:abstractNum w:abstractNumId="1" w15:restartNumberingAfterBreak="0">
     <w:nsid w:val="65D31A99"/>
     <w:multiLevelType w:val="hybridMultilevel"/>
     <w:tmpl w:val="D3969B38"/>
@@ -5875,6 +6543,9 @@
     </w:lvl>
   </w:abstractNum>
   <w:num w:numId="1" w16cid:durableId="1089892195">
+    <w:abstractNumId w:val="1"/>
+  </w:num>
+  <w:num w:numId="2" w16cid:durableId="201094748">
     <w:abstractNumId w:val="0"/>
   </w:num>
 </w:numbering>
@@ -6003,6 +6674,7 @@
     <w:lsdException w:name="HTML Sample" w:semiHidden="1" w:unhideWhenUsed="1"/>
     <w:lsdException w:name="HTML Typewriter" w:semiHidden="1" w:unhideWhenUsed="1"/>
     <w:lsdException w:name="HTML Variable" w:semiHidden="1" w:unhideWhenUsed="1"/>
+    <w:lsdException w:name="Normal Table" w:semiHidden="1" w:unhideWhenUsed="1"/>
     <w:lsdException w:name="annotation subject" w:semiHidden="1" w:unhideWhenUsed="1"/>
     <w:lsdException w:name="No List" w:semiHidden="1" w:unhideWhenUsed="1"/>
     <w:lsdException w:name="Outline List 1" w:semiHidden="1" w:unhideWhenUsed="1"/>
@@ -6049,8 +6721,10 @@
     <w:lsdException w:name="Table Subtle 2" w:semiHidden="1" w:unhideWhenUsed="1"/>
     <w:lsdException w:name="Table Web 1" w:semiHidden="1" w:unhideWhenUsed="1"/>
     <w:lsdException w:name="Table Web 2" w:semiHidden="1" w:unhideWhenUsed="1"/>
+    <w:lsdException w:name="Table Web 3" w:semiHidden="1" w:unhideWhenUsed="1"/>
     <w:lsdException w:name="Balloon Text" w:semiHidden="1" w:unhideWhenUsed="1"/>
     <w:lsdException w:name="Table Grid" w:uiPriority="39"/>
+    <w:lsdException w:name="Table Theme" w:semiHidden="1" w:unhideWhenUsed="1"/>
     <w:lsdException w:name="Placeholder Text" w:semiHidden="1"/>
     <w:lsdException w:name="No Spacing" w:uiPriority="1" w:qFormat="1"/>
     <w:lsdException w:name="Light Shading" w:uiPriority="60"/>
@@ -6484,6 +7158,29 @@
       <w:rFonts w:ascii="Times New Roman" w:eastAsia="Times New Roman" w:hAnsi="Times New Roman" w:cs="Times New Roman"/>
     </w:rPr>
   </w:style>
+  <w:style w:type="character" w:styleId="Hyperlink">
+    <w:name w:val="Hyperlink"/>
+    <w:basedOn w:val="DefaultParagraphFont"/>
+    <w:uiPriority w:val="99"/>
+    <w:unhideWhenUsed/>
+    <w:rsid w:val="00B97E2A"/>
+    <w:rPr>
+      <w:color w:val="0563C1" w:themeColor="hyperlink"/>
+      <w:u w:val="single"/>
+    </w:rPr>
+  </w:style>
+  <w:style w:type="character" w:styleId="UnresolvedMention">
+    <w:name w:val="Unresolved Mention"/>
+    <w:basedOn w:val="DefaultParagraphFont"/>
+    <w:uiPriority w:val="99"/>
+    <w:semiHidden/>
+    <w:unhideWhenUsed/>
+    <w:rsid w:val="00B97E2A"/>
+    <w:rPr>
+      <w:color w:val="605E5C"/>
+      <w:shd w:val="clear" w:color="auto" w:fill="E1DFDD"/>
+    </w:rPr>
+  </w:style>
 </w:styles>
 </file>
 

</xml_diff>